<commit_message>
Added Chapter 4, and C4 format
</commit_message>
<xml_diff>
--- a/Chapter 1 - 3.docx
+++ b/Chapter 1 - 3.docx
@@ -1,6 +1,6 @@
 
 <file path=word/document.xml><?xml version="1.0" encoding="utf-8"?>
-<w:document xmlns:wpc="http://schemas.microsoft.com/office/word/2010/wordprocessingCanvas" xmlns:mc="http://schemas.openxmlformats.org/markup-compatibility/2006" xmlns:o="urn:schemas-microsoft-com:office:office" xmlns:r="http://schemas.openxmlformats.org/officeDocument/2006/relationships" xmlns:m="http://schemas.openxmlformats.org/officeDocument/2006/math" xmlns:v="urn:schemas-microsoft-com:vml" xmlns:wp14="http://schemas.microsoft.com/office/word/2010/wordprocessingDrawing" xmlns:wp="http://schemas.openxmlformats.org/drawingml/2006/wordprocessingDrawing" xmlns:w10="urn:schemas-microsoft-com:office:word" xmlns:w="http://schemas.openxmlformats.org/wordprocessingml/2006/main" xmlns:w14="http://schemas.microsoft.com/office/word/2010/wordml" xmlns:w15="http://schemas.microsoft.com/office/word/2012/wordml" xmlns:wpg="http://schemas.microsoft.com/office/word/2010/wordprocessingGroup" xmlns:wpi="http://schemas.microsoft.com/office/word/2010/wordprocessingInk" xmlns:wne="http://schemas.microsoft.com/office/word/2006/wordml" xmlns:wps="http://schemas.microsoft.com/office/word/2010/wordprocessingShape" mc:Ignorable="w14 w15 wp14">
+<w:document xmlns:wpc="http://schemas.microsoft.com/office/word/2010/wordprocessingCanvas" xmlns:cx="http://schemas.microsoft.com/office/drawing/2014/chartex" xmlns:cx1="http://schemas.microsoft.com/office/drawing/2015/9/8/chartex" xmlns:cx2="http://schemas.microsoft.com/office/drawing/2015/10/21/chartex" xmlns:cx3="http://schemas.microsoft.com/office/drawing/2016/5/9/chartex" xmlns:cx4="http://schemas.microsoft.com/office/drawing/2016/5/10/chartex" xmlns:cx5="http://schemas.microsoft.com/office/drawing/2016/5/11/chartex" xmlns:cx6="http://schemas.microsoft.com/office/drawing/2016/5/12/chartex" xmlns:cx7="http://schemas.microsoft.com/office/drawing/2016/5/13/chartex" xmlns:cx8="http://schemas.microsoft.com/office/drawing/2016/5/14/chartex" xmlns:mc="http://schemas.openxmlformats.org/markup-compatibility/2006" xmlns:aink="http://schemas.microsoft.com/office/drawing/2016/ink" xmlns:am3d="http://schemas.microsoft.com/office/drawing/2017/model3d" xmlns:o="urn:schemas-microsoft-com:office:office" xmlns:r="http://schemas.openxmlformats.org/officeDocument/2006/relationships" xmlns:m="http://schemas.openxmlformats.org/officeDocument/2006/math" xmlns:v="urn:schemas-microsoft-com:vml" xmlns:wp14="http://schemas.microsoft.com/office/word/2010/wordprocessingDrawing" xmlns:wp="http://schemas.openxmlformats.org/drawingml/2006/wordprocessingDrawing" xmlns:w10="urn:schemas-microsoft-com:office:word" xmlns:w="http://schemas.openxmlformats.org/wordprocessingml/2006/main" xmlns:w14="http://schemas.microsoft.com/office/word/2010/wordml" xmlns:w15="http://schemas.microsoft.com/office/word/2012/wordml" xmlns:w16cid="http://schemas.microsoft.com/office/word/2016/wordml/cid" xmlns:w16se="http://schemas.microsoft.com/office/word/2015/wordml/symex" xmlns:wpg="http://schemas.microsoft.com/office/word/2010/wordprocessingGroup" xmlns:wpi="http://schemas.microsoft.com/office/word/2010/wordprocessingInk" xmlns:wne="http://schemas.microsoft.com/office/word/2006/wordml" xmlns:wps="http://schemas.microsoft.com/office/word/2010/wordprocessingShape" mc:Ignorable="w14 w15 w16se w16cid wp14">
   <w:body>
     <w:p>
       <w:pPr>
@@ -1250,8 +1250,19 @@
           <w:szCs w:val="24"/>
         </w:rPr>
         <w:lastRenderedPageBreak/>
-        <w:t>Chapter 1</w:t>
-      </w:r>
+        <w:t xml:space="preserve">Chapter </w:t>
+      </w:r>
+      <w:r>
+        <w:rPr>
+          <w:rFonts w:ascii="Times New Roman" w:hAnsi="Times New Roman" w:cs="Times New Roman"/>
+          <w:b/>
+          <w:sz w:val="24"/>
+          <w:szCs w:val="24"/>
+        </w:rPr>
+        <w:t>I</w:t>
+      </w:r>
+      <w:bookmarkStart w:id="0" w:name="_GoBack"/>
+      <w:bookmarkEnd w:id="0"/>
       <w:r>
         <w:rPr>
           <w:rFonts w:ascii="Times New Roman" w:hAnsi="Times New Roman" w:cs="Times New Roman"/>
@@ -2052,7 +2063,15 @@
           <w:sz w:val="24"/>
           <w:szCs w:val="24"/>
         </w:rPr>
-        <w:t xml:space="preserve">measuring the height and weight of the patient to calculate the Body Mass Index (BMI). The BMI will determine the prescribed weight gain to be maintained while pregnant. Physical Examination is also </w:t>
+        <w:t>measuring the height and weight of the patient to calculate the Body Mass Index (BMI). The BMI will determine the prescribed weight gain to be maintained while pregnant. Physical Examination is also consists of measuring the blood pressure, heart and breathing rate. The midwife will conduct a complete physical evaluation especially in cervix, uterus, and vagina of the patient to have a confirmati</w:t>
+      </w:r>
+      <w:r>
+        <w:rPr>
+          <w:rFonts w:ascii="Times New Roman" w:hAnsi="Times New Roman" w:cs="Times New Roman"/>
+          <w:sz w:val="24"/>
+          <w:szCs w:val="24"/>
+        </w:rPr>
+        <w:t xml:space="preserve">on </w:t>
       </w:r>
       <w:r>
         <w:rPr>
@@ -2061,15 +2080,7 @@
           <w:szCs w:val="24"/>
         </w:rPr>
         <w:lastRenderedPageBreak/>
-        <w:t>consists of measuring the blood pressure, heart and breathing rate. The midwife will conduct a complete physical evaluation especially in cervix, uterus, and vagina of the patient to have a confirmati</w:t>
-      </w:r>
-      <w:r>
-        <w:rPr>
-          <w:rFonts w:ascii="Times New Roman" w:hAnsi="Times New Roman" w:cs="Times New Roman"/>
-          <w:sz w:val="24"/>
-          <w:szCs w:val="24"/>
-        </w:rPr>
-        <w:t>on about the stage of pregnancy. It is sometimes advisable for the patient to have a Pap smear test to evaluate the status of patient’s cervix.</w:t>
+        <w:t>about the stage of pregnancy. It is sometimes advisable for the patient to have a Pap smear test to evaluate the status of patient’s cervix.</w:t>
       </w:r>
     </w:p>
     <w:p>
@@ -2241,8 +2252,16 @@
           <w:sz w:val="24"/>
           <w:szCs w:val="24"/>
         </w:rPr>
+        <w:t xml:space="preserve">     Postnatal Checkup will be scheduled six weeks after the patient’s childbirth. It is also called “Six week check”. The midwife will make sure that the infant is growing healthy and the mother is recovering well from the operation. Postnatal Checkup is an important </w:t>
+      </w:r>
+      <w:r>
+        <w:rPr>
+          <w:rFonts w:ascii="Times New Roman" w:hAnsi="Times New Roman" w:cs="Times New Roman"/>
+          <w:sz w:val="24"/>
+          <w:szCs w:val="24"/>
+        </w:rPr>
         <w:lastRenderedPageBreak/>
-        <w:t xml:space="preserve">     Postnatal Checkup will be scheduled six weeks after the patient’s childbirth. It is also called “Six week check”. The midwife will make sure that the infant is growing healthy and the mother is recovering well from the operation. Postnatal Checkup is an important evaluation for both patients. It is important for the mother to discuss her physical, mental, and emotional state after the childbirth. It is </w:t>
+        <w:t xml:space="preserve">evaluation for both patients. It is important for the mother to discuss her physical, mental, and emotional state after the childbirth. It is </w:t>
       </w:r>
       <w:r>
         <w:rPr>
@@ -2571,101 +2590,101 @@
           <w:sz w:val="24"/>
           <w:szCs w:val="24"/>
         </w:rPr>
+        <w:t>O</w:t>
+      </w:r>
+      <w:r>
+        <w:rPr>
+          <w:rFonts w:ascii="Times New Roman" w:hAnsi="Times New Roman" w:cs="Times New Roman"/>
+          <w:b/>
+          <w:sz w:val="24"/>
+          <w:szCs w:val="24"/>
+        </w:rPr>
+        <w:t>bjectives of the Study</w:t>
+      </w:r>
+    </w:p>
+    <w:p>
+      <w:pPr>
+        <w:pStyle w:val="NoSpacing"/>
+        <w:spacing w:line="480" w:lineRule="auto"/>
+        <w:jc w:val="both"/>
+        <w:rPr>
+          <w:rFonts w:ascii="Times New Roman" w:hAnsi="Times New Roman" w:cs="Times New Roman"/>
+          <w:sz w:val="24"/>
+          <w:szCs w:val="24"/>
+        </w:rPr>
+      </w:pPr>
+      <w:r>
+        <w:rPr>
+          <w:b/>
+        </w:rPr>
+        <w:t xml:space="preserve">     </w:t>
+      </w:r>
+      <w:r>
+        <w:rPr>
+          <w:rFonts w:ascii="Times New Roman" w:hAnsi="Times New Roman" w:cs="Times New Roman"/>
+          <w:sz w:val="24"/>
+          <w:szCs w:val="24"/>
+        </w:rPr>
+        <w:t>The general objective of the study is to develop a Mat</w:t>
+      </w:r>
+      <w:r>
+        <w:rPr>
+          <w:rFonts w:ascii="Times New Roman" w:hAnsi="Times New Roman" w:cs="Times New Roman"/>
+          <w:sz w:val="24"/>
+          <w:szCs w:val="24"/>
+        </w:rPr>
+        <w:t>ernity Clinic Management</w:t>
+      </w:r>
+      <w:r>
+        <w:rPr>
+          <w:rFonts w:ascii="Times New Roman" w:hAnsi="Times New Roman" w:cs="Times New Roman"/>
+          <w:sz w:val="24"/>
+          <w:szCs w:val="24"/>
+        </w:rPr>
+        <w:br/>
+      </w:r>
+      <w:r>
+        <w:rPr>
+          <w:rFonts w:ascii="Times New Roman" w:hAnsi="Times New Roman" w:cs="Times New Roman"/>
+          <w:sz w:val="24"/>
+          <w:szCs w:val="24"/>
+        </w:rPr>
+        <w:t>System.</w:t>
+      </w:r>
+      <w:r>
+        <w:rPr>
+          <w:rFonts w:ascii="Times New Roman" w:hAnsi="Times New Roman" w:cs="Times New Roman"/>
+          <w:sz w:val="24"/>
+          <w:szCs w:val="24"/>
+        </w:rPr>
+        <w:t xml:space="preserve"> </w:t>
+      </w:r>
+      <w:r>
+        <w:rPr>
+          <w:rFonts w:ascii="Times New Roman" w:hAnsi="Times New Roman" w:cs="Times New Roman"/>
+          <w:sz w:val="24"/>
+          <w:szCs w:val="24"/>
+        </w:rPr>
+        <w:t>Specifically aims to:</w:t>
+      </w:r>
+    </w:p>
+    <w:p>
+      <w:pPr>
+        <w:pStyle w:val="NoSpacing"/>
+        <w:spacing w:line="480" w:lineRule="auto"/>
+        <w:rPr>
+          <w:rFonts w:ascii="Times New Roman" w:hAnsi="Times New Roman" w:cs="Times New Roman"/>
+          <w:sz w:val="24"/>
+          <w:szCs w:val="24"/>
+        </w:rPr>
+      </w:pPr>
+      <w:r>
+        <w:rPr>
+          <w:rFonts w:ascii="Times New Roman" w:hAnsi="Times New Roman" w:cs="Times New Roman"/>
+          <w:sz w:val="24"/>
+          <w:szCs w:val="24"/>
+        </w:rPr>
         <w:lastRenderedPageBreak/>
-        <w:t>O</w:t>
-      </w:r>
-      <w:r>
-        <w:rPr>
-          <w:rFonts w:ascii="Times New Roman" w:hAnsi="Times New Roman" w:cs="Times New Roman"/>
-          <w:b/>
-          <w:sz w:val="24"/>
-          <w:szCs w:val="24"/>
-        </w:rPr>
-        <w:t>bjectives of the Study</w:t>
-      </w:r>
-    </w:p>
-    <w:p>
-      <w:pPr>
-        <w:pStyle w:val="NoSpacing"/>
-        <w:spacing w:line="480" w:lineRule="auto"/>
-        <w:jc w:val="both"/>
-        <w:rPr>
-          <w:rFonts w:ascii="Times New Roman" w:hAnsi="Times New Roman" w:cs="Times New Roman"/>
-          <w:sz w:val="24"/>
-          <w:szCs w:val="24"/>
-        </w:rPr>
-      </w:pPr>
-      <w:r>
-        <w:rPr>
-          <w:b/>
-        </w:rPr>
-        <w:t xml:space="preserve">     </w:t>
-      </w:r>
-      <w:r>
-        <w:rPr>
-          <w:rFonts w:ascii="Times New Roman" w:hAnsi="Times New Roman" w:cs="Times New Roman"/>
-          <w:sz w:val="24"/>
-          <w:szCs w:val="24"/>
-        </w:rPr>
-        <w:t>The general objective of the study is to develop a Mat</w:t>
-      </w:r>
-      <w:r>
-        <w:rPr>
-          <w:rFonts w:ascii="Times New Roman" w:hAnsi="Times New Roman" w:cs="Times New Roman"/>
-          <w:sz w:val="24"/>
-          <w:szCs w:val="24"/>
-        </w:rPr>
-        <w:t>ernity Clinic Management</w:t>
-      </w:r>
-      <w:r>
-        <w:rPr>
-          <w:rFonts w:ascii="Times New Roman" w:hAnsi="Times New Roman" w:cs="Times New Roman"/>
-          <w:sz w:val="24"/>
-          <w:szCs w:val="24"/>
-        </w:rPr>
-        <w:br/>
-      </w:r>
-      <w:r>
-        <w:rPr>
-          <w:rFonts w:ascii="Times New Roman" w:hAnsi="Times New Roman" w:cs="Times New Roman"/>
-          <w:sz w:val="24"/>
-          <w:szCs w:val="24"/>
-        </w:rPr>
-        <w:t>System.</w:t>
-      </w:r>
-      <w:r>
-        <w:rPr>
-          <w:rFonts w:ascii="Times New Roman" w:hAnsi="Times New Roman" w:cs="Times New Roman"/>
-          <w:sz w:val="24"/>
-          <w:szCs w:val="24"/>
-        </w:rPr>
-        <w:t xml:space="preserve"> </w:t>
-      </w:r>
-      <w:r>
-        <w:rPr>
-          <w:rFonts w:ascii="Times New Roman" w:hAnsi="Times New Roman" w:cs="Times New Roman"/>
-          <w:sz w:val="24"/>
-          <w:szCs w:val="24"/>
-        </w:rPr>
-        <w:t>Specifically aims to:</w:t>
-      </w:r>
-    </w:p>
-    <w:p>
-      <w:pPr>
-        <w:pStyle w:val="NoSpacing"/>
-        <w:spacing w:line="480" w:lineRule="auto"/>
-        <w:rPr>
-          <w:rFonts w:ascii="Times New Roman" w:hAnsi="Times New Roman" w:cs="Times New Roman"/>
-          <w:sz w:val="24"/>
-          <w:szCs w:val="24"/>
-        </w:rPr>
-      </w:pPr>
-      <w:r>
-        <w:rPr>
-          <w:rFonts w:ascii="Times New Roman" w:hAnsi="Times New Roman" w:cs="Times New Roman"/>
-          <w:sz w:val="24"/>
-          <w:szCs w:val="24"/>
-        </w:rPr>
         <w:t>1.</w:t>
       </w:r>
       <w:r>
@@ -3248,6 +3267,65 @@
           <w:sz w:val="24"/>
           <w:szCs w:val="24"/>
         </w:rPr>
+        <w:t xml:space="preserve">     </w:t>
+      </w:r>
+      <w:r>
+        <w:rPr>
+          <w:rFonts w:ascii="Times New Roman" w:hAnsi="Times New Roman" w:cs="Times New Roman"/>
+          <w:sz w:val="24"/>
+          <w:szCs w:val="24"/>
+        </w:rPr>
+        <w:t>In addition to this, t</w:t>
+      </w:r>
+      <w:r>
+        <w:rPr>
+          <w:rFonts w:ascii="Times New Roman" w:hAnsi="Times New Roman" w:cs="Times New Roman"/>
+          <w:sz w:val="24"/>
+          <w:szCs w:val="24"/>
+        </w:rPr>
+        <w:t xml:space="preserve">he user can </w:t>
+      </w:r>
+      <w:r>
+        <w:rPr>
+          <w:rFonts w:ascii="Times New Roman" w:hAnsi="Times New Roman" w:cs="Times New Roman"/>
+          <w:sz w:val="24"/>
+          <w:szCs w:val="24"/>
+        </w:rPr>
+        <w:t xml:space="preserve">also perform a Clinic Item Monitoring to ensure that </w:t>
+      </w:r>
+      <w:r>
+        <w:rPr>
+          <w:rFonts w:ascii="Times New Roman" w:hAnsi="Times New Roman" w:cs="Times New Roman"/>
+          <w:sz w:val="24"/>
+          <w:szCs w:val="24"/>
+        </w:rPr>
+        <w:br/>
+      </w:r>
+      <w:r>
+        <w:rPr>
+          <w:rFonts w:ascii="Times New Roman" w:hAnsi="Times New Roman" w:cs="Times New Roman"/>
+          <w:sz w:val="24"/>
+          <w:szCs w:val="24"/>
+        </w:rPr>
+        <w:t>there are enough supplies for the clinic.</w:t>
+      </w:r>
+    </w:p>
+    <w:p>
+      <w:pPr>
+        <w:spacing w:after="240" w:line="480" w:lineRule="auto"/>
+        <w:jc w:val="both"/>
+        <w:rPr>
+          <w:rFonts w:ascii="Times New Roman" w:hAnsi="Times New Roman" w:cs="Times New Roman"/>
+          <w:sz w:val="24"/>
+          <w:szCs w:val="24"/>
+        </w:rPr>
+      </w:pPr>
+      <w:r>
+        <w:rPr>
+          <w:rFonts w:ascii="Times New Roman" w:hAnsi="Times New Roman" w:cs="Times New Roman"/>
+          <w:sz w:val="24"/>
+          <w:szCs w:val="24"/>
+        </w:rPr>
         <w:lastRenderedPageBreak/>
         <w:t xml:space="preserve">     </w:t>
       </w:r>
@@ -3257,23 +3335,7 @@
           <w:sz w:val="24"/>
           <w:szCs w:val="24"/>
         </w:rPr>
-        <w:t>In addition to this, t</w:t>
-      </w:r>
-      <w:r>
-        <w:rPr>
-          <w:rFonts w:ascii="Times New Roman" w:hAnsi="Times New Roman" w:cs="Times New Roman"/>
-          <w:sz w:val="24"/>
-          <w:szCs w:val="24"/>
-        </w:rPr>
-        <w:t xml:space="preserve">he user can </w:t>
-      </w:r>
-      <w:r>
-        <w:rPr>
-          <w:rFonts w:ascii="Times New Roman" w:hAnsi="Times New Roman" w:cs="Times New Roman"/>
-          <w:sz w:val="24"/>
-          <w:szCs w:val="24"/>
-        </w:rPr>
-        <w:t xml:space="preserve">also perform a Clinic Item Monitoring to ensure that </w:t>
+        <w:t>Scheduling System is also included in the study to manage the appointments between</w:t>
       </w:r>
       <w:r>
         <w:rPr>
@@ -3289,7 +3351,39 @@
           <w:sz w:val="24"/>
           <w:szCs w:val="24"/>
         </w:rPr>
-        <w:t>there are enough supplies for the clinic.</w:t>
+        <w:t>the doctors</w:t>
+      </w:r>
+      <w:r>
+        <w:rPr>
+          <w:rFonts w:ascii="Times New Roman" w:hAnsi="Times New Roman" w:cs="Times New Roman"/>
+          <w:sz w:val="24"/>
+          <w:szCs w:val="24"/>
+        </w:rPr>
+        <w:t>,</w:t>
+      </w:r>
+      <w:r>
+        <w:rPr>
+          <w:rFonts w:ascii="Times New Roman" w:hAnsi="Times New Roman" w:cs="Times New Roman"/>
+          <w:sz w:val="24"/>
+          <w:szCs w:val="24"/>
+        </w:rPr>
+        <w:t xml:space="preserve"> midwives</w:t>
+      </w:r>
+      <w:r>
+        <w:rPr>
+          <w:rFonts w:ascii="Times New Roman" w:hAnsi="Times New Roman" w:cs="Times New Roman"/>
+          <w:sz w:val="24"/>
+          <w:szCs w:val="24"/>
+        </w:rPr>
+        <w:t>,</w:t>
+      </w:r>
+      <w:r>
+        <w:rPr>
+          <w:rFonts w:ascii="Times New Roman" w:hAnsi="Times New Roman" w:cs="Times New Roman"/>
+          <w:sz w:val="24"/>
+          <w:szCs w:val="24"/>
+        </w:rPr>
+        <w:t xml:space="preserve"> and patients.</w:t>
       </w:r>
     </w:p>
     <w:p>
@@ -3316,55 +3410,15 @@
           <w:sz w:val="24"/>
           <w:szCs w:val="24"/>
         </w:rPr>
-        <w:t>Scheduling System is also included in the study to manage the appointments between</w:t>
-      </w:r>
-      <w:r>
-        <w:rPr>
-          <w:rFonts w:ascii="Times New Roman" w:hAnsi="Times New Roman" w:cs="Times New Roman"/>
-          <w:sz w:val="24"/>
-          <w:szCs w:val="24"/>
-        </w:rPr>
-        <w:br/>
-      </w:r>
-      <w:r>
-        <w:rPr>
-          <w:rFonts w:ascii="Times New Roman" w:hAnsi="Times New Roman" w:cs="Times New Roman"/>
-          <w:sz w:val="24"/>
-          <w:szCs w:val="24"/>
-        </w:rPr>
-        <w:t>the doctors</w:t>
-      </w:r>
-      <w:r>
-        <w:rPr>
-          <w:rFonts w:ascii="Times New Roman" w:hAnsi="Times New Roman" w:cs="Times New Roman"/>
-          <w:sz w:val="24"/>
-          <w:szCs w:val="24"/>
-        </w:rPr>
-        <w:t>,</w:t>
-      </w:r>
-      <w:r>
-        <w:rPr>
-          <w:rFonts w:ascii="Times New Roman" w:hAnsi="Times New Roman" w:cs="Times New Roman"/>
-          <w:sz w:val="24"/>
-          <w:szCs w:val="24"/>
-        </w:rPr>
-        <w:t xml:space="preserve"> midwives</w:t>
-      </w:r>
-      <w:r>
-        <w:rPr>
-          <w:rFonts w:ascii="Times New Roman" w:hAnsi="Times New Roman" w:cs="Times New Roman"/>
-          <w:sz w:val="24"/>
-          <w:szCs w:val="24"/>
-        </w:rPr>
-        <w:t>,</w:t>
-      </w:r>
-      <w:r>
-        <w:rPr>
-          <w:rFonts w:ascii="Times New Roman" w:hAnsi="Times New Roman" w:cs="Times New Roman"/>
-          <w:sz w:val="24"/>
-          <w:szCs w:val="24"/>
-        </w:rPr>
-        <w:t xml:space="preserve"> and patients.</w:t>
+        <w:t>Billing System</w:t>
+      </w:r>
+      <w:r>
+        <w:rPr>
+          <w:rFonts w:ascii="Times New Roman" w:hAnsi="Times New Roman" w:cs="Times New Roman"/>
+          <w:sz w:val="24"/>
+          <w:szCs w:val="24"/>
+        </w:rPr>
+        <w:t xml:space="preserve"> is also added to have a secured and fast issuing of Statement of Account for patients.</w:t>
       </w:r>
     </w:p>
     <w:p>
@@ -3383,41 +3437,6 @@
           <w:sz w:val="24"/>
           <w:szCs w:val="24"/>
         </w:rPr>
-        <w:t xml:space="preserve">     </w:t>
-      </w:r>
-      <w:r>
-        <w:rPr>
-          <w:rFonts w:ascii="Times New Roman" w:hAnsi="Times New Roman" w:cs="Times New Roman"/>
-          <w:sz w:val="24"/>
-          <w:szCs w:val="24"/>
-        </w:rPr>
-        <w:t>Billing System</w:t>
-      </w:r>
-      <w:r>
-        <w:rPr>
-          <w:rFonts w:ascii="Times New Roman" w:hAnsi="Times New Roman" w:cs="Times New Roman"/>
-          <w:sz w:val="24"/>
-          <w:szCs w:val="24"/>
-        </w:rPr>
-        <w:t xml:space="preserve"> is also added to have a secured and fast issuing of Statement of Account for patients.</w:t>
-      </w:r>
-    </w:p>
-    <w:p>
-      <w:pPr>
-        <w:spacing w:after="240" w:line="480" w:lineRule="auto"/>
-        <w:jc w:val="both"/>
-        <w:rPr>
-          <w:rFonts w:ascii="Times New Roman" w:hAnsi="Times New Roman" w:cs="Times New Roman"/>
-          <w:sz w:val="24"/>
-          <w:szCs w:val="24"/>
-        </w:rPr>
-      </w:pPr>
-      <w:r>
-        <w:rPr>
-          <w:rFonts w:ascii="Times New Roman" w:hAnsi="Times New Roman" w:cs="Times New Roman"/>
-          <w:sz w:val="24"/>
-          <w:szCs w:val="24"/>
-        </w:rPr>
         <w:t xml:space="preserve"> </w:t>
       </w:r>
       <w:r>
@@ -4346,6 +4365,18 @@
         <w:spacing w:line="480" w:lineRule="auto"/>
         <w:rPr>
           <w:rFonts w:ascii="Times New Roman" w:hAnsi="Times New Roman" w:cs="Times New Roman"/>
+          <w:b/>
+          <w:sz w:val="24"/>
+          <w:szCs w:val="24"/>
+        </w:rPr>
+      </w:pPr>
+    </w:p>
+    <w:p>
+      <w:pPr>
+        <w:spacing w:line="480" w:lineRule="auto"/>
+        <w:rPr>
+          <w:rFonts w:ascii="Times New Roman" w:hAnsi="Times New Roman" w:cs="Times New Roman"/>
+          <w:b/>
           <w:sz w:val="24"/>
           <w:szCs w:val="24"/>
         </w:rPr>
@@ -4358,38 +4389,49 @@
           <w:szCs w:val="24"/>
         </w:rPr>
         <w:lastRenderedPageBreak/>
-        <w:t>Inventory Management</w:t>
-      </w:r>
-      <w:r>
-        <w:rPr>
-          <w:rFonts w:ascii="Times New Roman" w:hAnsi="Times New Roman" w:cs="Times New Roman"/>
-          <w:sz w:val="24"/>
-          <w:szCs w:val="24"/>
-        </w:rPr>
-        <w:br/>
-        <w:t xml:space="preserve">     Inventory Management is the practice of supervising and controlling the non-capitalized assets and stock items in an organization. Inventory Management supervises the flow of the assets from manufacturers to warehouses and to the point of sales. Inventory Management’s main function is to keep records of the flow of the organization’s assets. </w:t>
-      </w:r>
-    </w:p>
-    <w:p>
-      <w:pPr>
-        <w:spacing w:line="480" w:lineRule="auto"/>
-        <w:rPr>
-          <w:rFonts w:ascii="Times New Roman" w:hAnsi="Times New Roman" w:cs="Times New Roman"/>
-          <w:sz w:val="24"/>
-          <w:szCs w:val="24"/>
-        </w:rPr>
-      </w:pPr>
-      <w:r>
-        <w:rPr>
-          <w:rFonts w:ascii="Times New Roman" w:hAnsi="Times New Roman" w:cs="Times New Roman"/>
-          <w:sz w:val="24"/>
-          <w:szCs w:val="24"/>
-        </w:rPr>
-        <w:t xml:space="preserve">     </w:t>
-      </w:r>
-      <w:r>
-        <w:rPr>
-          <w:rFonts w:ascii="Times New Roman" w:hAnsi="Times New Roman" w:cs="Times New Roman"/>
+        <w:t xml:space="preserve">WAMP </w:t>
+      </w:r>
+    </w:p>
+    <w:p>
+      <w:pPr>
+        <w:spacing w:line="480" w:lineRule="auto"/>
+        <w:rPr>
+          <w:rFonts w:ascii="Times New Roman" w:hAnsi="Times New Roman" w:cs="Times New Roman"/>
+          <w:sz w:val="24"/>
+          <w:szCs w:val="24"/>
+        </w:rPr>
+      </w:pPr>
+      <w:r>
+        <w:rPr>
+          <w:rFonts w:ascii="Times New Roman" w:hAnsi="Times New Roman" w:cs="Times New Roman"/>
+          <w:sz w:val="24"/>
+          <w:szCs w:val="24"/>
+        </w:rPr>
+        <w:t xml:space="preserve">     WAMP is an acronym for Windows, Apache, MySQL, and PHP. According to their website, wampserver.com, WAMPServer is a Windows web development environment. It allows the user to create web application with Apache2, PHP, and MySQL database. PhpMyAdmin is also included to manage the database easily. </w:t>
+      </w:r>
+    </w:p>
+    <w:p>
+      <w:pPr>
+        <w:spacing w:line="480" w:lineRule="auto"/>
+        <w:rPr>
+          <w:rFonts w:ascii="Times New Roman" w:hAnsi="Times New Roman" w:cs="Times New Roman"/>
+          <w:sz w:val="24"/>
+          <w:szCs w:val="24"/>
+        </w:rPr>
+      </w:pPr>
+      <w:r>
+        <w:rPr>
+          <w:rFonts w:ascii="Times New Roman" w:hAnsi="Times New Roman" w:cs="Times New Roman"/>
+          <w:b/>
+          <w:sz w:val="24"/>
+          <w:szCs w:val="24"/>
+        </w:rPr>
+        <w:t>Windows Operating System</w:t>
+      </w:r>
+      <w:r>
+        <w:rPr>
+          <w:rFonts w:ascii="Times New Roman" w:hAnsi="Times New Roman" w:cs="Times New Roman"/>
+          <w:b/>
           <w:sz w:val="24"/>
           <w:szCs w:val="24"/>
         </w:rPr>
@@ -4402,82 +4444,91 @@
           <w:sz w:val="24"/>
           <w:szCs w:val="24"/>
         </w:rPr>
-        <w:t xml:space="preserve">In addition, an article in investopedia.com discussed the inventory management as the practice overseeing and controlling of the ordering, storage, and use of components that a company uses in the production of the item it sells. It is also the practice of overseeing and controlling of quantities of finished products for sale. </w:t>
-      </w:r>
-    </w:p>
-    <w:p>
-      <w:pPr>
-        <w:spacing w:line="480" w:lineRule="auto"/>
-        <w:rPr>
-          <w:rFonts w:ascii="Times New Roman" w:hAnsi="Times New Roman" w:cs="Times New Roman"/>
-          <w:b/>
-          <w:sz w:val="24"/>
-          <w:szCs w:val="24"/>
-        </w:rPr>
-      </w:pPr>
-      <w:r>
-        <w:rPr>
-          <w:rFonts w:ascii="Times New Roman" w:hAnsi="Times New Roman" w:cs="Times New Roman"/>
-          <w:b/>
-          <w:sz w:val="24"/>
-          <w:szCs w:val="24"/>
-        </w:rPr>
-        <w:t xml:space="preserve">WAMP </w:t>
-      </w:r>
-    </w:p>
-    <w:p>
-      <w:pPr>
-        <w:spacing w:line="480" w:lineRule="auto"/>
-        <w:rPr>
-          <w:rFonts w:ascii="Times New Roman" w:hAnsi="Times New Roman" w:cs="Times New Roman"/>
-          <w:sz w:val="24"/>
-          <w:szCs w:val="24"/>
-        </w:rPr>
-      </w:pPr>
-      <w:r>
-        <w:rPr>
-          <w:rFonts w:ascii="Times New Roman" w:hAnsi="Times New Roman" w:cs="Times New Roman"/>
-          <w:sz w:val="24"/>
-          <w:szCs w:val="24"/>
-        </w:rPr>
-        <w:t xml:space="preserve">     WAMP is an acronym for Windows, Apache, MySQL, and PHP. According to their website, wampserver.com, WAMPServer is a Windows web development environment. It allows the user to create web application with Apache2, PHP, and MySQL database. PhpMyAdmin is also included to manage the database easily. </w:t>
-      </w:r>
-    </w:p>
-    <w:p>
-      <w:pPr>
-        <w:spacing w:line="480" w:lineRule="auto"/>
-        <w:rPr>
-          <w:rFonts w:ascii="Times New Roman" w:hAnsi="Times New Roman" w:cs="Times New Roman"/>
-          <w:sz w:val="24"/>
-          <w:szCs w:val="24"/>
-        </w:rPr>
-      </w:pPr>
-      <w:r>
-        <w:rPr>
-          <w:rFonts w:ascii="Times New Roman" w:hAnsi="Times New Roman" w:cs="Times New Roman"/>
-          <w:b/>
-          <w:sz w:val="24"/>
-          <w:szCs w:val="24"/>
-        </w:rPr>
-        <w:t>Windows Operating System</w:t>
-      </w:r>
-      <w:r>
-        <w:rPr>
-          <w:rFonts w:ascii="Times New Roman" w:hAnsi="Times New Roman" w:cs="Times New Roman"/>
-          <w:b/>
+        <w:t xml:space="preserve">An article written by The Editors of Encyclopedia Britannica in britannica.com discussed the Windows OS. Windows was created by Microsoft Corporation to run on Personal Computers (PC). It features the first Graphical User Interface (GUI) for IBM-compatible PCs. Through the years since 1985, Microsoft’s Windows dominated in the market and approximately 90 percent of PCs run a version of Windows. Up until today, Windows expands its product creating more possibilities and innovation to its customers.  </w:t>
+      </w:r>
+    </w:p>
+    <w:p>
+      <w:pPr>
+        <w:spacing w:line="480" w:lineRule="auto"/>
+        <w:rPr>
+          <w:rFonts w:ascii="Times New Roman" w:hAnsi="Times New Roman" w:cs="Times New Roman"/>
+          <w:b/>
+          <w:sz w:val="24"/>
+          <w:szCs w:val="24"/>
+        </w:rPr>
+      </w:pPr>
+      <w:r>
+        <w:rPr>
+          <w:rFonts w:ascii="Times New Roman" w:hAnsi="Times New Roman" w:cs="Times New Roman"/>
+          <w:b/>
+          <w:sz w:val="24"/>
+          <w:szCs w:val="24"/>
+        </w:rPr>
+        <w:t xml:space="preserve">Apache </w:t>
+      </w:r>
+      <w:r>
+        <w:rPr>
+          <w:rFonts w:ascii="Times New Roman" w:hAnsi="Times New Roman" w:cs="Times New Roman"/>
+          <w:b/>
+          <w:sz w:val="24"/>
+          <w:szCs w:val="24"/>
+        </w:rPr>
+        <w:t>HTTP Server</w:t>
+      </w:r>
+    </w:p>
+    <w:p>
+      <w:pPr>
+        <w:spacing w:line="480" w:lineRule="auto"/>
+        <w:rPr>
+          <w:rFonts w:ascii="Times New Roman" w:hAnsi="Times New Roman" w:cs="Times New Roman"/>
+          <w:sz w:val="24"/>
+          <w:szCs w:val="24"/>
+        </w:rPr>
+      </w:pPr>
+      <w:r>
+        <w:rPr>
+          <w:rFonts w:ascii="Times New Roman" w:hAnsi="Times New Roman" w:cs="Times New Roman"/>
+          <w:b/>
+          <w:sz w:val="24"/>
+          <w:szCs w:val="24"/>
+        </w:rPr>
+        <w:t xml:space="preserve">     </w:t>
+      </w:r>
+      <w:r>
+        <w:rPr>
+          <w:rFonts w:ascii="Times New Roman" w:hAnsi="Times New Roman" w:cs="Times New Roman"/>
+          <w:sz w:val="24"/>
+          <w:szCs w:val="24"/>
+        </w:rPr>
+        <w:t xml:space="preserve">Apache HTTP Server is free and open-source cross-platform web server software. According to their website, httpd.apache.org, Apache HTTP Server Project aimed at creating a robust, commercial-grade, full of feature, and freely-available source code implementation of an HTTP (Web) Server. </w:t>
+      </w:r>
+    </w:p>
+    <w:p>
+      <w:pPr>
+        <w:spacing w:line="480" w:lineRule="auto"/>
+        <w:rPr>
+          <w:rFonts w:ascii="Times New Roman" w:hAnsi="Times New Roman" w:cs="Times New Roman"/>
+          <w:sz w:val="24"/>
+          <w:szCs w:val="24"/>
+        </w:rPr>
+      </w:pPr>
+      <w:r>
+        <w:rPr>
+          <w:rFonts w:ascii="Times New Roman" w:hAnsi="Times New Roman" w:cs="Times New Roman"/>
+          <w:b/>
+          <w:sz w:val="24"/>
+          <w:szCs w:val="24"/>
+        </w:rPr>
+        <w:t>PHP</w:t>
+      </w:r>
+      <w:r>
+        <w:rPr>
+          <w:rFonts w:ascii="Times New Roman" w:hAnsi="Times New Roman" w:cs="Times New Roman"/>
           <w:sz w:val="24"/>
           <w:szCs w:val="24"/>
         </w:rPr>
         <w:br/>
-        <w:t xml:space="preserve">     </w:t>
-      </w:r>
-      <w:r>
-        <w:rPr>
-          <w:rFonts w:ascii="Times New Roman" w:hAnsi="Times New Roman" w:cs="Times New Roman"/>
-          <w:sz w:val="24"/>
-          <w:szCs w:val="24"/>
-        </w:rPr>
-        <w:t xml:space="preserve">An article written by The Editors of Encyclopedia Britannica in britannica.com discussed the Windows OS. Windows was created by Microsoft Corporation to run on Personal Computers (PC). It features the first Graphical User Interface (GUI) for IBM-compatible PCs. Through the years since 1985, Microsoft’s Windows dominated in the </w:t>
+        <w:t xml:space="preserve">     An article in Wikipedia.org about scripting language discusses about PHP. PHP is a server-side scripting language that is designed primarily for web development; PHP also extends its usability in general-purpose programming language.  It is originally created by Rasmus Lerdorf in 1994 and it stands for the recursive acronym for PHP: Hypertext </w:t>
       </w:r>
       <w:r>
         <w:rPr>
@@ -4486,91 +4537,7 @@
           <w:szCs w:val="24"/>
         </w:rPr>
         <w:lastRenderedPageBreak/>
-        <w:t xml:space="preserve">market and approximately 90 percent of PCs run a version of Windows. Up until today, Windows expands its product creating more possibilities and innovation to its customers.  </w:t>
-      </w:r>
-    </w:p>
-    <w:p>
-      <w:pPr>
-        <w:spacing w:line="480" w:lineRule="auto"/>
-        <w:rPr>
-          <w:rFonts w:ascii="Times New Roman" w:hAnsi="Times New Roman" w:cs="Times New Roman"/>
-          <w:b/>
-          <w:sz w:val="24"/>
-          <w:szCs w:val="24"/>
-        </w:rPr>
-      </w:pPr>
-      <w:r>
-        <w:rPr>
-          <w:rFonts w:ascii="Times New Roman" w:hAnsi="Times New Roman" w:cs="Times New Roman"/>
-          <w:b/>
-          <w:sz w:val="24"/>
-          <w:szCs w:val="24"/>
-        </w:rPr>
-        <w:t xml:space="preserve">Apache </w:t>
-      </w:r>
-      <w:r>
-        <w:rPr>
-          <w:rFonts w:ascii="Times New Roman" w:hAnsi="Times New Roman" w:cs="Times New Roman"/>
-          <w:b/>
-          <w:sz w:val="24"/>
-          <w:szCs w:val="24"/>
-        </w:rPr>
-        <w:t>HTTP Server</w:t>
-      </w:r>
-    </w:p>
-    <w:p>
-      <w:pPr>
-        <w:spacing w:line="480" w:lineRule="auto"/>
-        <w:rPr>
-          <w:rFonts w:ascii="Times New Roman" w:hAnsi="Times New Roman" w:cs="Times New Roman"/>
-          <w:sz w:val="24"/>
-          <w:szCs w:val="24"/>
-        </w:rPr>
-      </w:pPr>
-      <w:r>
-        <w:rPr>
-          <w:rFonts w:ascii="Times New Roman" w:hAnsi="Times New Roman" w:cs="Times New Roman"/>
-          <w:b/>
-          <w:sz w:val="24"/>
-          <w:szCs w:val="24"/>
-        </w:rPr>
-        <w:t xml:space="preserve">     </w:t>
-      </w:r>
-      <w:r>
-        <w:rPr>
-          <w:rFonts w:ascii="Times New Roman" w:hAnsi="Times New Roman" w:cs="Times New Roman"/>
-          <w:sz w:val="24"/>
-          <w:szCs w:val="24"/>
-        </w:rPr>
-        <w:t xml:space="preserve">Apache HTTP Server is free and open-source cross-platform web server software. According to their website, httpd.apache.org, Apache HTTP Server Project aimed at creating a robust, commercial-grade, full of feature, and freely-available source code implementation of an HTTP (Web) Server. </w:t>
-      </w:r>
-    </w:p>
-    <w:p>
-      <w:pPr>
-        <w:spacing w:line="480" w:lineRule="auto"/>
-        <w:rPr>
-          <w:rFonts w:ascii="Times New Roman" w:hAnsi="Times New Roman" w:cs="Times New Roman"/>
-          <w:sz w:val="24"/>
-          <w:szCs w:val="24"/>
-        </w:rPr>
-      </w:pPr>
-      <w:r>
-        <w:rPr>
-          <w:rFonts w:ascii="Times New Roman" w:hAnsi="Times New Roman" w:cs="Times New Roman"/>
-          <w:b/>
-          <w:sz w:val="24"/>
-          <w:szCs w:val="24"/>
-        </w:rPr>
-        <w:t>PHP</w:t>
-      </w:r>
-      <w:r>
-        <w:rPr>
-          <w:rFonts w:ascii="Times New Roman" w:hAnsi="Times New Roman" w:cs="Times New Roman"/>
-          <w:sz w:val="24"/>
-          <w:szCs w:val="24"/>
-        </w:rPr>
-        <w:br/>
-        <w:t xml:space="preserve">     An article in Wikipedia.org about scripting language discusses about PHP. PHP is a server-side scripting language that is designed primarily for web development; PHP also extends its usability in general-purpose programming language.  It is originally created by Rasmus Lerdorf in 1994 and it stands for the recursive acronym for PHP: Hypertext Preprocessor. An addition from the article, a PHP code may be embedded into HTML or HTML5 markup, web frameworks, web content management systems, and web template systems. </w:t>
+        <w:t xml:space="preserve">Preprocessor. An addition from the article, a PHP code may be embedded into HTML or HTML5 markup, web frameworks, web content management systems, and web template systems. </w:t>
       </w:r>
     </w:p>
     <w:p>
@@ -4608,16 +4575,7 @@
           <w:sz w:val="24"/>
           <w:szCs w:val="24"/>
         </w:rPr>
-        <w:t xml:space="preserve">     MySQL is an open-source relational database management system. It is created by a Swedish company named MySQL AB and founded by David Axmark, Allan Larsson and Michael “Monty” Widenius. MySQL’s name is a combination from Michael Widenius’ daughter “My”, and the abbreviation for Structured Query Language, “SQL”.  MySQL’s first internal release was on May 23, 1995 and a Windows version was released on January 8, 1998. Continuous versions were released every year and in 2008, Sun </w:t>
-      </w:r>
-      <w:r>
-        <w:rPr>
-          <w:rFonts w:ascii="Times New Roman" w:hAnsi="Times New Roman" w:cs="Times New Roman"/>
-          <w:sz w:val="24"/>
-          <w:szCs w:val="24"/>
-        </w:rPr>
-        <w:lastRenderedPageBreak/>
-        <w:t>Microsystems acquired MySQL AB. Shortly after 2 years, Oracle Corporation acquired Sun Microsystems in January 27, 2010.</w:t>
+        <w:t xml:space="preserve">     MySQL is an open-source relational database management system. It is created by a Swedish company named MySQL AB and founded by David Axmark, Allan Larsson and Michael “Monty” Widenius. MySQL’s name is a combination from Michael Widenius’ daughter “My”, and the abbreviation for Structured Query Language, “SQL”.  MySQL’s first internal release was on May 23, 1995 and a Windows version was released on January 8, 1998. Continuous versions were released every year and in 2008, Sun Microsystems acquired MySQL AB. Shortly after 2 years, Oracle Corporation acquired Sun Microsystems in January 27, 2010.</w:t>
       </w:r>
     </w:p>
     <w:p>
@@ -4691,14 +4649,24 @@
           <w:szCs w:val="24"/>
         </w:rPr>
         <w:tab/>
-        <w:t xml:space="preserve">In expanding the idea to the subject matter, CSS can be your reference by offering some features that can give a precise control on your project such as control on spacing, alignment and positioning. Authors/creators can avoid unexpected use of such tags. Relevance to the subject of issue about tags, the style sheet itself can also avoid and help on reduce image misuse.   </w:t>
-      </w:r>
-    </w:p>
-    <w:p>
-      <w:pPr>
-        <w:spacing w:line="480" w:lineRule="auto"/>
-        <w:rPr>
-          <w:rFonts w:ascii="Times New Roman" w:hAnsi="Times New Roman" w:cs="Times New Roman"/>
+        <w:t xml:space="preserve">In expanding the idea to the subject matter, CSS can be your reference by offering some features that can give a precise control on your project such as control on spacing, alignment and positioning. Authors/creators can avoid unexpected use of such </w:t>
+      </w:r>
+      <w:r>
+        <w:rPr>
+          <w:rFonts w:ascii="Times New Roman" w:hAnsi="Times New Roman" w:cs="Times New Roman"/>
+          <w:sz w:val="24"/>
+          <w:szCs w:val="24"/>
+        </w:rPr>
+        <w:lastRenderedPageBreak/>
+        <w:t xml:space="preserve">tags. Relevance to the subject of issue about tags, the style sheet itself can also avoid and help on reduce image misuse.   </w:t>
+      </w:r>
+    </w:p>
+    <w:p>
+      <w:pPr>
+        <w:spacing w:line="480" w:lineRule="auto"/>
+        <w:rPr>
+          <w:rFonts w:ascii="Times New Roman" w:hAnsi="Times New Roman" w:cs="Times New Roman"/>
+          <w:b/>
           <w:sz w:val="24"/>
           <w:szCs w:val="24"/>
         </w:rPr>
@@ -4731,35 +4699,132 @@
           <w:szCs w:val="24"/>
         </w:rPr>
       </w:pPr>
-    </w:p>
-    <w:p>
-      <w:pPr>
-        <w:spacing w:line="480" w:lineRule="auto"/>
-        <w:rPr>
-          <w:rFonts w:ascii="Times New Roman" w:hAnsi="Times New Roman" w:cs="Times New Roman"/>
-          <w:b/>
-          <w:sz w:val="24"/>
-          <w:szCs w:val="24"/>
-        </w:rPr>
-      </w:pPr>
-    </w:p>
-    <w:p>
-      <w:pPr>
-        <w:spacing w:line="480" w:lineRule="auto"/>
-        <w:rPr>
-          <w:rFonts w:ascii="Times New Roman" w:hAnsi="Times New Roman" w:cs="Times New Roman"/>
-          <w:b/>
-          <w:sz w:val="24"/>
-          <w:szCs w:val="24"/>
-        </w:rPr>
-      </w:pPr>
-    </w:p>
-    <w:p>
-      <w:pPr>
-        <w:spacing w:line="480" w:lineRule="auto"/>
-        <w:rPr>
-          <w:rFonts w:ascii="Times New Roman" w:hAnsi="Times New Roman" w:cs="Times New Roman"/>
-          <w:b/>
+      <w:r>
+        <w:rPr>
+          <w:rFonts w:ascii="Times New Roman" w:hAnsi="Times New Roman" w:cs="Times New Roman"/>
+          <w:b/>
+          <w:sz w:val="24"/>
+          <w:szCs w:val="24"/>
+        </w:rPr>
+        <w:t>Dataflow Diagram</w:t>
+      </w:r>
+    </w:p>
+    <w:p>
+      <w:pPr>
+        <w:spacing w:line="480" w:lineRule="auto"/>
+        <w:rPr>
+          <w:rFonts w:ascii="Times New Roman" w:hAnsi="Times New Roman" w:cs="Times New Roman"/>
+          <w:sz w:val="24"/>
+          <w:szCs w:val="24"/>
+        </w:rPr>
+      </w:pPr>
+      <w:r>
+        <w:rPr>
+          <w:rFonts w:ascii="Times New Roman" w:hAnsi="Times New Roman" w:cs="Times New Roman"/>
+          <w:b/>
+          <w:sz w:val="24"/>
+          <w:szCs w:val="24"/>
+        </w:rPr>
+        <w:t xml:space="preserve">     </w:t>
+      </w:r>
+      <w:r>
+        <w:rPr>
+          <w:rFonts w:ascii="Times New Roman" w:hAnsi="Times New Roman" w:cs="Times New Roman"/>
+          <w:sz w:val="24"/>
+          <w:szCs w:val="24"/>
+        </w:rPr>
+        <w:t>According to lucidchart.com, DFD maps out the flow of information for any process or system. DFD uses symbols like rectangles, circles, and arrows. It also uses short text labels to show data inputs, outputs, storage points and the routes between each destination.</w:t>
+      </w:r>
+    </w:p>
+    <w:p>
+      <w:pPr>
+        <w:spacing w:line="480" w:lineRule="auto"/>
+        <w:rPr>
+          <w:rFonts w:ascii="Times New Roman" w:hAnsi="Times New Roman" w:cs="Times New Roman"/>
+          <w:sz w:val="24"/>
+          <w:szCs w:val="24"/>
+        </w:rPr>
+      </w:pPr>
+      <w:r>
+        <w:rPr>
+          <w:rFonts w:ascii="Times New Roman" w:hAnsi="Times New Roman" w:cs="Times New Roman"/>
+          <w:b/>
+          <w:sz w:val="24"/>
+          <w:szCs w:val="24"/>
+        </w:rPr>
+        <w:t>CodeIgniter</w:t>
+      </w:r>
+    </w:p>
+    <w:p>
+      <w:pPr>
+        <w:spacing w:line="480" w:lineRule="auto"/>
+        <w:rPr>
+          <w:rFonts w:ascii="Times New Roman" w:hAnsi="Times New Roman" w:cs="Times New Roman"/>
+          <w:sz w:val="24"/>
+          <w:szCs w:val="24"/>
+        </w:rPr>
+      </w:pPr>
+      <w:r>
+        <w:rPr>
+          <w:rFonts w:ascii="Times New Roman" w:hAnsi="Times New Roman" w:cs="Times New Roman"/>
+          <w:sz w:val="24"/>
+          <w:szCs w:val="24"/>
+        </w:rPr>
+        <w:t xml:space="preserve">     In a discussion presented by lynda.com, CodeIgniter is defined as an open-source PHP Web Application Framework that has rapid development, provides logical structure and reusable interface. CI also features a lightweight framework, fast performance, and a little configuration.</w:t>
+      </w:r>
+    </w:p>
+    <w:p>
+      <w:pPr>
+        <w:spacing w:line="480" w:lineRule="auto"/>
+        <w:rPr>
+          <w:rFonts w:ascii="Times New Roman" w:hAnsi="Times New Roman" w:cs="Times New Roman"/>
+          <w:b/>
+          <w:sz w:val="24"/>
+          <w:szCs w:val="24"/>
+        </w:rPr>
+      </w:pPr>
+      <w:r>
+        <w:rPr>
+          <w:rFonts w:ascii="Times New Roman" w:hAnsi="Times New Roman" w:cs="Times New Roman"/>
+          <w:b/>
+          <w:sz w:val="24"/>
+          <w:szCs w:val="24"/>
+        </w:rPr>
+        <w:t>AJAX</w:t>
+      </w:r>
+    </w:p>
+    <w:p>
+      <w:pPr>
+        <w:spacing w:line="480" w:lineRule="auto"/>
+        <w:rPr>
+          <w:rFonts w:ascii="Times New Roman" w:hAnsi="Times New Roman" w:cs="Times New Roman"/>
+          <w:sz w:val="24"/>
+          <w:szCs w:val="24"/>
+        </w:rPr>
+      </w:pPr>
+      <w:r>
+        <w:rPr>
+          <w:rFonts w:ascii="Times New Roman" w:hAnsi="Times New Roman" w:cs="Times New Roman"/>
+          <w:b/>
+          <w:sz w:val="24"/>
+          <w:szCs w:val="24"/>
+        </w:rPr>
+        <w:t xml:space="preserve">     </w:t>
+      </w:r>
+      <w:r>
+        <w:rPr>
+          <w:rFonts w:ascii="Times New Roman" w:hAnsi="Times New Roman" w:cs="Times New Roman"/>
+          <w:sz w:val="24"/>
+          <w:szCs w:val="24"/>
+        </w:rPr>
+        <w:t>AJAX is defined in segeutech.com as a client-side script that communicates to and fro a server/database asynchronously. AJAX stands for Asynchronous JavaScript and XML.</w:t>
+      </w:r>
+    </w:p>
+    <w:p>
+      <w:pPr>
+        <w:spacing w:line="480" w:lineRule="auto"/>
+        <w:rPr>
+          <w:rFonts w:ascii="Times New Roman" w:hAnsi="Times New Roman" w:cs="Times New Roman"/>
           <w:sz w:val="24"/>
           <w:szCs w:val="24"/>
         </w:rPr>
@@ -4783,7 +4848,7 @@
           <w:szCs w:val="24"/>
         </w:rPr>
         <w:lastRenderedPageBreak/>
-        <w:t>Dataflow Diagram</w:t>
+        <w:t>jQuery</w:t>
       </w:r>
     </w:p>
     <w:p>
@@ -4810,147 +4875,6 @@
           <w:sz w:val="24"/>
           <w:szCs w:val="24"/>
         </w:rPr>
-        <w:t>According to lucidchart.com, DFD maps out the flow of information for any process or system. DFD uses symbols like rectangles, circles, and arrows. It also uses short text labels to show data inputs, outputs, storage points and the routes between each destination.</w:t>
-      </w:r>
-    </w:p>
-    <w:p>
-      <w:pPr>
-        <w:spacing w:line="480" w:lineRule="auto"/>
-        <w:rPr>
-          <w:rFonts w:ascii="Times New Roman" w:hAnsi="Times New Roman" w:cs="Times New Roman"/>
-          <w:sz w:val="24"/>
-          <w:szCs w:val="24"/>
-        </w:rPr>
-      </w:pPr>
-      <w:r>
-        <w:rPr>
-          <w:rFonts w:ascii="Times New Roman" w:hAnsi="Times New Roman" w:cs="Times New Roman"/>
-          <w:b/>
-          <w:sz w:val="24"/>
-          <w:szCs w:val="24"/>
-        </w:rPr>
-        <w:t>CodeIgniter</w:t>
-      </w:r>
-    </w:p>
-    <w:p>
-      <w:pPr>
-        <w:spacing w:line="480" w:lineRule="auto"/>
-        <w:rPr>
-          <w:rFonts w:ascii="Times New Roman" w:hAnsi="Times New Roman" w:cs="Times New Roman"/>
-          <w:sz w:val="24"/>
-          <w:szCs w:val="24"/>
-        </w:rPr>
-      </w:pPr>
-      <w:r>
-        <w:rPr>
-          <w:rFonts w:ascii="Times New Roman" w:hAnsi="Times New Roman" w:cs="Times New Roman"/>
-          <w:sz w:val="24"/>
-          <w:szCs w:val="24"/>
-        </w:rPr>
-        <w:t xml:space="preserve">     In a discussion presented by lynda.com, CodeIgniter is defined as an open-source PHP Web Application Framework that has rapid development, provides logical structure and reusable interface. CI also features a lightweight framework, fast performance, and a little configuration.</w:t>
-      </w:r>
-    </w:p>
-    <w:p>
-      <w:pPr>
-        <w:spacing w:line="480" w:lineRule="auto"/>
-        <w:rPr>
-          <w:rFonts w:ascii="Times New Roman" w:hAnsi="Times New Roman" w:cs="Times New Roman"/>
-          <w:b/>
-          <w:sz w:val="24"/>
-          <w:szCs w:val="24"/>
-        </w:rPr>
-      </w:pPr>
-      <w:r>
-        <w:rPr>
-          <w:rFonts w:ascii="Times New Roman" w:hAnsi="Times New Roman" w:cs="Times New Roman"/>
-          <w:b/>
-          <w:sz w:val="24"/>
-          <w:szCs w:val="24"/>
-        </w:rPr>
-        <w:t>AJAX</w:t>
-      </w:r>
-    </w:p>
-    <w:p>
-      <w:pPr>
-        <w:spacing w:line="480" w:lineRule="auto"/>
-        <w:rPr>
-          <w:rFonts w:ascii="Times New Roman" w:hAnsi="Times New Roman" w:cs="Times New Roman"/>
-          <w:sz w:val="24"/>
-          <w:szCs w:val="24"/>
-        </w:rPr>
-      </w:pPr>
-      <w:r>
-        <w:rPr>
-          <w:rFonts w:ascii="Times New Roman" w:hAnsi="Times New Roman" w:cs="Times New Roman"/>
-          <w:b/>
-          <w:sz w:val="24"/>
-          <w:szCs w:val="24"/>
-        </w:rPr>
-        <w:t xml:space="preserve">     </w:t>
-      </w:r>
-      <w:r>
-        <w:rPr>
-          <w:rFonts w:ascii="Times New Roman" w:hAnsi="Times New Roman" w:cs="Times New Roman"/>
-          <w:sz w:val="24"/>
-          <w:szCs w:val="24"/>
-        </w:rPr>
-        <w:t>AJAX is defined in segeutech.com as a client-side script that communicates to and fro a server/database asynchronously. AJAX stands for Asynchronous JavaScript and XML.</w:t>
-      </w:r>
-    </w:p>
-    <w:p>
-      <w:pPr>
-        <w:spacing w:line="480" w:lineRule="auto"/>
-        <w:rPr>
-          <w:rFonts w:ascii="Times New Roman" w:hAnsi="Times New Roman" w:cs="Times New Roman"/>
-          <w:sz w:val="24"/>
-          <w:szCs w:val="24"/>
-        </w:rPr>
-      </w:pPr>
-    </w:p>
-    <w:p>
-      <w:pPr>
-        <w:spacing w:line="480" w:lineRule="auto"/>
-        <w:rPr>
-          <w:rFonts w:ascii="Times New Roman" w:hAnsi="Times New Roman" w:cs="Times New Roman"/>
-          <w:b/>
-          <w:sz w:val="24"/>
-          <w:szCs w:val="24"/>
-        </w:rPr>
-      </w:pPr>
-      <w:r>
-        <w:rPr>
-          <w:rFonts w:ascii="Times New Roman" w:hAnsi="Times New Roman" w:cs="Times New Roman"/>
-          <w:b/>
-          <w:sz w:val="24"/>
-          <w:szCs w:val="24"/>
-        </w:rPr>
-        <w:t>jQuery</w:t>
-      </w:r>
-    </w:p>
-    <w:p>
-      <w:pPr>
-        <w:spacing w:line="480" w:lineRule="auto"/>
-        <w:rPr>
-          <w:rFonts w:ascii="Times New Roman" w:hAnsi="Times New Roman" w:cs="Times New Roman"/>
-          <w:sz w:val="24"/>
-          <w:szCs w:val="24"/>
-        </w:rPr>
-      </w:pPr>
-      <w:r>
-        <w:rPr>
-          <w:rFonts w:ascii="Times New Roman" w:hAnsi="Times New Roman" w:cs="Times New Roman"/>
-          <w:b/>
-          <w:sz w:val="24"/>
-          <w:szCs w:val="24"/>
-        </w:rPr>
-        <w:t xml:space="preserve">     </w:t>
-      </w:r>
-      <w:r>
-        <w:rPr>
-          <w:rFonts w:ascii="Times New Roman" w:hAnsi="Times New Roman" w:cs="Times New Roman"/>
-          <w:sz w:val="24"/>
-          <w:szCs w:val="24"/>
-        </w:rPr>
         <w:t>According to technopedia.com, jQuery is a concise and fast JavaScript library thatn can be used to simplify handling. Techterms.com also defined jQuery as a JavaScript library that allows Web Developer to add extra functionality to their websites.</w:t>
       </w:r>
     </w:p>
@@ -4959,39 +4883,18 @@
         <w:spacing w:line="480" w:lineRule="auto"/>
         <w:rPr>
           <w:rFonts w:ascii="Times New Roman" w:hAnsi="Times New Roman" w:cs="Times New Roman"/>
-          <w:sz w:val="24"/>
-          <w:szCs w:val="24"/>
-        </w:rPr>
-      </w:pPr>
-    </w:p>
-    <w:p>
-      <w:pPr>
-        <w:spacing w:line="480" w:lineRule="auto"/>
-        <w:rPr>
-          <w:rFonts w:ascii="Times New Roman" w:hAnsi="Times New Roman" w:cs="Times New Roman"/>
-          <w:sz w:val="24"/>
-          <w:szCs w:val="24"/>
-        </w:rPr>
-      </w:pPr>
-    </w:p>
-    <w:p>
-      <w:pPr>
-        <w:spacing w:line="480" w:lineRule="auto"/>
-        <w:rPr>
-          <w:rFonts w:ascii="Times New Roman" w:hAnsi="Times New Roman" w:cs="Times New Roman"/>
-          <w:b/>
-          <w:sz w:val="24"/>
-          <w:szCs w:val="24"/>
-        </w:rPr>
-      </w:pPr>
-      <w:r>
-        <w:rPr>
-          <w:rFonts w:ascii="Times New Roman" w:hAnsi="Times New Roman" w:cs="Times New Roman"/>
-          <w:b/>
-          <w:sz w:val="24"/>
-          <w:szCs w:val="24"/>
-        </w:rPr>
-        <w:lastRenderedPageBreak/>
+          <w:b/>
+          <w:sz w:val="24"/>
+          <w:szCs w:val="24"/>
+        </w:rPr>
+      </w:pPr>
+      <w:r>
+        <w:rPr>
+          <w:rFonts w:ascii="Times New Roman" w:hAnsi="Times New Roman" w:cs="Times New Roman"/>
+          <w:b/>
+          <w:sz w:val="24"/>
+          <w:szCs w:val="24"/>
+        </w:rPr>
         <w:t>ISO 9126</w:t>
       </w:r>
     </w:p>
@@ -5142,7 +5045,16 @@
           <w:sz w:val="24"/>
           <w:szCs w:val="24"/>
         </w:rPr>
-        <w:t>Reliability means the capability of the system to maintain its operation under some pressures for example, if an existing system goes down for 20 seconds then comes back the system should be able to recover and continue functioning. This defines that reliability in a system must give a quality of performance with or without issues.</w:t>
+        <w:t xml:space="preserve">Reliability means the capability of the system to maintain its operation under some pressures for example, if an existing system goes down for 20 seconds then comes back </w:t>
+      </w:r>
+      <w:r>
+        <w:rPr>
+          <w:rFonts w:ascii="Times New Roman" w:hAnsi="Times New Roman" w:cs="Times New Roman"/>
+          <w:sz w:val="24"/>
+          <w:szCs w:val="24"/>
+        </w:rPr>
+        <w:lastRenderedPageBreak/>
+        <w:t>the system should be able to recover and continue functioning. This defines that reliability in a system must give a quality of performance with or without issues.</w:t>
       </w:r>
     </w:p>
     <w:p>
@@ -5192,24 +5104,208 @@
           <w:sz w:val="24"/>
           <w:szCs w:val="24"/>
         </w:rPr>
-        <w:t xml:space="preserve"> the ATM </w:t>
-      </w:r>
-      <w:r>
-        <w:rPr>
-          <w:rFonts w:ascii="Times New Roman" w:hAnsi="Times New Roman" w:cs="Times New Roman"/>
+        <w:t xml:space="preserve"> the ATM should release $5000</w:t>
+      </w:r>
+      <w:r>
+        <w:rPr>
+          <w:rFonts w:ascii="Times New Roman" w:hAnsi="Times New Roman" w:cs="Times New Roman"/>
+          <w:sz w:val="24"/>
+          <w:szCs w:val="24"/>
+        </w:rPr>
+        <w:t>. This where the usability works with regards with functionality. If the system didn't work as expected therefore the usability does not exist.</w:t>
+      </w:r>
+    </w:p>
+    <w:p>
+      <w:pPr>
+        <w:spacing w:line="480" w:lineRule="auto"/>
+        <w:rPr>
+          <w:rFonts w:ascii="Times New Roman" w:hAnsi="Times New Roman" w:cs="Times New Roman"/>
+          <w:sz w:val="24"/>
+          <w:szCs w:val="24"/>
+        </w:rPr>
+      </w:pPr>
+      <w:r>
+        <w:rPr>
+          <w:rFonts w:ascii="Times New Roman" w:hAnsi="Times New Roman" w:cs="Times New Roman"/>
+          <w:sz w:val="24"/>
+          <w:szCs w:val="24"/>
+        </w:rPr>
+        <w:t xml:space="preserve">     </w:t>
+      </w:r>
+      <w:r>
+        <w:rPr>
+          <w:rFonts w:ascii="Times New Roman" w:hAnsi="Times New Roman" w:cs="Times New Roman"/>
+          <w:sz w:val="24"/>
+          <w:szCs w:val="24"/>
+        </w:rPr>
+        <w:t xml:space="preserve">Efficiency also works with functionality, but this one is different because it is concern with the system resources. With relevance to software product, efficiency is indicated by the amount of disk space, memory and network. </w:t>
+      </w:r>
+    </w:p>
+    <w:p>
+      <w:pPr>
+        <w:spacing w:line="480" w:lineRule="auto"/>
+        <w:rPr>
+          <w:rFonts w:ascii="Times New Roman" w:hAnsi="Times New Roman" w:cs="Times New Roman"/>
+          <w:sz w:val="24"/>
+          <w:szCs w:val="24"/>
+        </w:rPr>
+      </w:pPr>
+      <w:r>
+        <w:rPr>
+          <w:rFonts w:ascii="Times New Roman" w:hAnsi="Times New Roman" w:cs="Times New Roman"/>
+          <w:sz w:val="24"/>
+          <w:szCs w:val="24"/>
+        </w:rPr>
+        <w:t xml:space="preserve">     </w:t>
+      </w:r>
+      <w:r>
+        <w:rPr>
+          <w:rFonts w:ascii="Times New Roman" w:hAnsi="Times New Roman" w:cs="Times New Roman"/>
+          <w:sz w:val="24"/>
+          <w:szCs w:val="24"/>
+        </w:rPr>
+        <w:t xml:space="preserve">Maintainability in a sense of fixing the errors and maintaining its operation. The developers for example, in order to maintain their system's functions, they protected it by the means of code readability or complexity as well as modularization. Any concern that helps identifying the cause </w:t>
+      </w:r>
+      <w:r>
+        <w:rPr>
+          <w:rFonts w:ascii="Times New Roman" w:hAnsi="Times New Roman" w:cs="Times New Roman"/>
+          <w:sz w:val="24"/>
+          <w:szCs w:val="24"/>
+        </w:rPr>
+        <w:t>and fixing the errors is</w:t>
+      </w:r>
+      <w:r>
+        <w:rPr>
+          <w:rFonts w:ascii="Times New Roman" w:hAnsi="Times New Roman" w:cs="Times New Roman"/>
+          <w:sz w:val="24"/>
+          <w:szCs w:val="24"/>
+        </w:rPr>
+        <w:t xml:space="preserve"> the main definition of maintainability in system product.</w:t>
+      </w:r>
+    </w:p>
+    <w:p>
+      <w:pPr>
+        <w:spacing w:line="480" w:lineRule="auto"/>
+        <w:rPr>
+          <w:rFonts w:ascii="Times New Roman" w:hAnsi="Times New Roman" w:cs="Times New Roman"/>
+          <w:sz w:val="24"/>
+          <w:szCs w:val="24"/>
+        </w:rPr>
+      </w:pPr>
+      <w:r>
+        <w:rPr>
+          <w:rFonts w:ascii="Times New Roman" w:hAnsi="Times New Roman" w:cs="Times New Roman"/>
+          <w:sz w:val="24"/>
+          <w:szCs w:val="24"/>
+        </w:rPr>
+        <w:t xml:space="preserve">     </w:t>
+      </w:r>
+      <w:r>
+        <w:rPr>
+          <w:rFonts w:ascii="Times New Roman" w:hAnsi="Times New Roman" w:cs="Times New Roman"/>
+          <w:sz w:val="24"/>
+          <w:szCs w:val="24"/>
+        </w:rPr>
+        <w:t>Portability this characteristic define</w:t>
+      </w:r>
+      <w:r>
+        <w:rPr>
+          <w:rFonts w:ascii="Times New Roman" w:hAnsi="Times New Roman" w:cs="Times New Roman"/>
+          <w:sz w:val="24"/>
+          <w:szCs w:val="24"/>
+        </w:rPr>
+        <w:t>s</w:t>
+      </w:r>
+      <w:r>
+        <w:rPr>
+          <w:rFonts w:ascii="Times New Roman" w:hAnsi="Times New Roman" w:cs="Times New Roman"/>
+          <w:sz w:val="24"/>
+          <w:szCs w:val="24"/>
+        </w:rPr>
+        <w:t xml:space="preserve"> as how the software can adapt to its environment.</w:t>
+      </w:r>
+    </w:p>
+    <w:p>
+      <w:pPr>
+        <w:spacing w:line="480" w:lineRule="auto"/>
+        <w:rPr>
+          <w:rFonts w:ascii="Times New Roman" w:hAnsi="Times New Roman" w:cs="Times New Roman"/>
+          <w:b/>
+          <w:sz w:val="24"/>
+          <w:szCs w:val="24"/>
+        </w:rPr>
+      </w:pPr>
+      <w:r>
+        <w:rPr>
+          <w:rFonts w:ascii="Times New Roman" w:hAnsi="Times New Roman" w:cs="Times New Roman"/>
+          <w:b/>
+          <w:sz w:val="24"/>
+          <w:szCs w:val="24"/>
+        </w:rPr>
+        <w:t>Short Message Service</w:t>
+      </w:r>
+    </w:p>
+    <w:p>
+      <w:pPr>
+        <w:spacing w:line="480" w:lineRule="auto"/>
+        <w:rPr>
+          <w:rFonts w:ascii="Times New Roman" w:hAnsi="Times New Roman" w:cs="Times New Roman"/>
+          <w:sz w:val="24"/>
+          <w:szCs w:val="24"/>
+        </w:rPr>
+      </w:pPr>
+      <w:r>
+        <w:rPr>
+          <w:rFonts w:ascii="Times New Roman" w:hAnsi="Times New Roman" w:cs="Times New Roman"/>
+          <w:sz w:val="24"/>
+          <w:szCs w:val="24"/>
+        </w:rPr>
+        <w:t xml:space="preserve">     </w:t>
+      </w:r>
+      <w:r>
+        <w:rPr>
+          <w:rFonts w:ascii="Times New Roman" w:hAnsi="Times New Roman" w:cs="Times New Roman"/>
+          <w:sz w:val="24"/>
+          <w:szCs w:val="24"/>
+        </w:rPr>
+        <w:t xml:space="preserve">According to www.lifewire.com, </w:t>
+      </w:r>
+      <w:r>
+        <w:rPr>
+          <w:rFonts w:ascii="Times New Roman" w:hAnsi="Times New Roman" w:cs="Times New Roman"/>
+          <w:sz w:val="24"/>
+          <w:szCs w:val="24"/>
+        </w:rPr>
+        <w:t>i</w:t>
+      </w:r>
+      <w:r>
+        <w:rPr>
+          <w:rFonts w:ascii="Times New Roman" w:hAnsi="Times New Roman" w:cs="Times New Roman"/>
+          <w:sz w:val="24"/>
+          <w:szCs w:val="24"/>
+        </w:rPr>
+        <w:t xml:space="preserve">t's a way to send short, text-only messages from one phone to another. You can send a message by using cellular data network provided by your network provider. The length of a SMS messages are usually 160 characters and space is counted.  </w:t>
+      </w:r>
+    </w:p>
+    <w:p>
+      <w:pPr>
+        <w:spacing w:line="480" w:lineRule="auto"/>
+        <w:rPr>
+          <w:rFonts w:ascii="Times New Roman" w:hAnsi="Times New Roman" w:cs="Times New Roman"/>
+          <w:b/>
+          <w:sz w:val="24"/>
+          <w:szCs w:val="24"/>
+        </w:rPr>
+      </w:pPr>
+      <w:r>
+        <w:rPr>
+          <w:rFonts w:ascii="Times New Roman" w:hAnsi="Times New Roman" w:cs="Times New Roman"/>
+          <w:b/>
           <w:sz w:val="24"/>
           <w:szCs w:val="24"/>
         </w:rPr>
         <w:lastRenderedPageBreak/>
-        <w:t>should release $5000</w:t>
-      </w:r>
-      <w:r>
-        <w:rPr>
-          <w:rFonts w:ascii="Times New Roman" w:hAnsi="Times New Roman" w:cs="Times New Roman"/>
-          <w:sz w:val="24"/>
-          <w:szCs w:val="24"/>
-        </w:rPr>
-        <w:t>. This where the usability works with regards with functionality. If the system didn't work as expected therefore the usability does not exist.</w:t>
+        <w:t>Short Message Service Gateway</w:t>
       </w:r>
     </w:p>
     <w:p>
@@ -5235,7 +5331,27 @@
           <w:sz w:val="24"/>
           <w:szCs w:val="24"/>
         </w:rPr>
-        <w:t xml:space="preserve">Efficiency also works with functionality, but this one is different because it is concern with the system resources. With relevance to software product, efficiency is indicated by the amount of disk space, memory and network. </w:t>
+        <w:t xml:space="preserve">As defined by www.techopedia.com that Short Message Service Gateway serves as a gate for where the messages are sent and received. It is also concern with the data traffic whenever the text messages are sent late.  </w:t>
+      </w:r>
+    </w:p>
+    <w:p>
+      <w:pPr>
+        <w:spacing w:line="480" w:lineRule="auto"/>
+        <w:rPr>
+          <w:rFonts w:ascii="Times New Roman" w:hAnsi="Times New Roman" w:cs="Times New Roman"/>
+          <w:b/>
+          <w:sz w:val="24"/>
+          <w:szCs w:val="24"/>
+        </w:rPr>
+      </w:pPr>
+      <w:r>
+        <w:rPr>
+          <w:rFonts w:ascii="Times New Roman" w:hAnsi="Times New Roman" w:cs="Times New Roman"/>
+          <w:b/>
+          <w:sz w:val="24"/>
+          <w:szCs w:val="24"/>
+        </w:rPr>
+        <w:t>Object Oriented Programming</w:t>
       </w:r>
     </w:p>
     <w:p>
@@ -5261,23 +5377,27 @@
           <w:sz w:val="24"/>
           <w:szCs w:val="24"/>
         </w:rPr>
-        <w:t xml:space="preserve">Maintainability in a sense of fixing the errors and maintaining its operation. The developers for example, in order to maintain their system's functions, they protected it by the means of code readability or complexity as well as modularization. Any concern that helps identifying the cause </w:t>
-      </w:r>
-      <w:r>
-        <w:rPr>
-          <w:rFonts w:ascii="Times New Roman" w:hAnsi="Times New Roman" w:cs="Times New Roman"/>
-          <w:sz w:val="24"/>
-          <w:szCs w:val="24"/>
-        </w:rPr>
-        <w:t>and fixing the errors is</w:t>
-      </w:r>
-      <w:r>
-        <w:rPr>
-          <w:rFonts w:ascii="Times New Roman" w:hAnsi="Times New Roman" w:cs="Times New Roman"/>
-          <w:sz w:val="24"/>
-          <w:szCs w:val="24"/>
-        </w:rPr>
-        <w:t xml:space="preserve"> the main definition of maintainability in system product.</w:t>
+        <w:t>In reference to searchmicroservices.techtarget.com OOP defines organization around objects rather than functions and it prefer data rather than logic. In history, each program displayed as a logical structure and proceeds with inserting data process it inside the program and produces an output data.</w:t>
+      </w:r>
+    </w:p>
+    <w:p>
+      <w:pPr>
+        <w:spacing w:line="480" w:lineRule="auto"/>
+        <w:rPr>
+          <w:rFonts w:ascii="Times New Roman" w:hAnsi="Times New Roman" w:cs="Times New Roman"/>
+          <w:b/>
+          <w:sz w:val="24"/>
+          <w:szCs w:val="24"/>
+        </w:rPr>
+      </w:pPr>
+      <w:r>
+        <w:rPr>
+          <w:rFonts w:ascii="Times New Roman" w:hAnsi="Times New Roman" w:cs="Times New Roman"/>
+          <w:b/>
+          <w:sz w:val="24"/>
+          <w:szCs w:val="24"/>
+        </w:rPr>
+        <w:t>Database</w:t>
       </w:r>
     </w:p>
     <w:p>
@@ -5303,13 +5423,340 @@
           <w:sz w:val="24"/>
           <w:szCs w:val="24"/>
         </w:rPr>
-        <w:t>Portability this characteristic define</w:t>
-      </w:r>
-      <w:r>
-        <w:rPr>
-          <w:rFonts w:ascii="Times New Roman" w:hAnsi="Times New Roman" w:cs="Times New Roman"/>
-          <w:sz w:val="24"/>
-          <w:szCs w:val="24"/>
+        <w:t>The usual definition of database based on my experience is that it is consist of data rows and columns with regards to the data inserted. It is also a collection of information that is organized so it means that it can easily accessed, managed and updated.</w:t>
+      </w:r>
+    </w:p>
+    <w:p>
+      <w:pPr>
+        <w:spacing w:line="480" w:lineRule="auto"/>
+        <w:rPr>
+          <w:rFonts w:ascii="Times New Roman" w:hAnsi="Times New Roman" w:cs="Times New Roman"/>
+          <w:sz w:val="24"/>
+          <w:szCs w:val="24"/>
+        </w:rPr>
+      </w:pPr>
+      <w:r>
+        <w:rPr>
+          <w:rFonts w:ascii="Times New Roman" w:hAnsi="Times New Roman" w:cs="Times New Roman"/>
+          <w:sz w:val="24"/>
+          <w:szCs w:val="24"/>
+        </w:rPr>
+        <w:t xml:space="preserve">     </w:t>
+      </w:r>
+      <w:r>
+        <w:rPr>
+          <w:rFonts w:ascii="Times New Roman" w:hAnsi="Times New Roman" w:cs="Times New Roman"/>
+          <w:sz w:val="24"/>
+          <w:szCs w:val="24"/>
+        </w:rPr>
+        <w:t xml:space="preserve">Database definition according to www.searchsqlserver.techtarget.com, that data is well-organized inside into rows, columns and tables. As stated, you can insert, update and edit each data table. Whenever a new data is added, the database or database table expanded as well as updated. </w:t>
+      </w:r>
+    </w:p>
+    <w:p>
+      <w:pPr>
+        <w:spacing w:line="480" w:lineRule="auto"/>
+        <w:rPr>
+          <w:rFonts w:ascii="Times New Roman" w:hAnsi="Times New Roman" w:cs="Times New Roman"/>
+          <w:sz w:val="24"/>
+          <w:szCs w:val="24"/>
+        </w:rPr>
+      </w:pPr>
+    </w:p>
+    <w:p>
+      <w:pPr>
+        <w:spacing w:line="480" w:lineRule="auto"/>
+        <w:rPr>
+          <w:rFonts w:ascii="Times New Roman" w:hAnsi="Times New Roman" w:cs="Times New Roman"/>
+          <w:sz w:val="24"/>
+          <w:szCs w:val="24"/>
+        </w:rPr>
+      </w:pPr>
+    </w:p>
+    <w:p>
+      <w:pPr>
+        <w:spacing w:line="480" w:lineRule="auto"/>
+        <w:rPr>
+          <w:rFonts w:ascii="Times New Roman" w:hAnsi="Times New Roman" w:cs="Times New Roman"/>
+          <w:sz w:val="24"/>
+          <w:szCs w:val="24"/>
+        </w:rPr>
+      </w:pPr>
+    </w:p>
+    <w:p>
+      <w:pPr>
+        <w:spacing w:line="480" w:lineRule="auto"/>
+        <w:rPr>
+          <w:rFonts w:ascii="Times New Roman" w:hAnsi="Times New Roman" w:cs="Times New Roman"/>
+          <w:b/>
+          <w:sz w:val="24"/>
+          <w:szCs w:val="24"/>
+        </w:rPr>
+      </w:pPr>
+      <w:r>
+        <w:rPr>
+          <w:rFonts w:ascii="Times New Roman" w:hAnsi="Times New Roman" w:cs="Times New Roman"/>
+          <w:b/>
+          <w:sz w:val="24"/>
+          <w:szCs w:val="24"/>
+        </w:rPr>
+        <w:lastRenderedPageBreak/>
+        <w:t>Operating System</w:t>
+      </w:r>
+    </w:p>
+    <w:p>
+      <w:pPr>
+        <w:spacing w:line="480" w:lineRule="auto"/>
+        <w:rPr>
+          <w:rFonts w:ascii="Times New Roman" w:hAnsi="Times New Roman" w:cs="Times New Roman"/>
+          <w:sz w:val="24"/>
+          <w:szCs w:val="24"/>
+        </w:rPr>
+      </w:pPr>
+      <w:r>
+        <w:rPr>
+          <w:rFonts w:ascii="Times New Roman" w:hAnsi="Times New Roman" w:cs="Times New Roman"/>
+          <w:sz w:val="24"/>
+          <w:szCs w:val="24"/>
+        </w:rPr>
+        <w:t xml:space="preserve">     </w:t>
+      </w:r>
+      <w:r>
+        <w:rPr>
+          <w:rFonts w:ascii="Times New Roman" w:hAnsi="Times New Roman" w:cs="Times New Roman"/>
+          <w:sz w:val="24"/>
+          <w:szCs w:val="24"/>
+        </w:rPr>
+        <w:t>"The operating system (OS) is the most important program that runs on a computer. Every general-purpose computer must have an operating system to run other programs and applications" - http://www.webopedia.com/TERM/O/operating_system.html</w:t>
+      </w:r>
+    </w:p>
+    <w:p>
+      <w:pPr>
+        <w:spacing w:line="480" w:lineRule="auto"/>
+        <w:rPr>
+          <w:rFonts w:ascii="Times New Roman" w:hAnsi="Times New Roman" w:cs="Times New Roman"/>
+          <w:sz w:val="24"/>
+          <w:szCs w:val="24"/>
+        </w:rPr>
+      </w:pPr>
+      <w:r>
+        <w:rPr>
+          <w:rFonts w:ascii="Times New Roman" w:hAnsi="Times New Roman" w:cs="Times New Roman"/>
+          <w:sz w:val="24"/>
+          <w:szCs w:val="24"/>
+        </w:rPr>
+        <w:t xml:space="preserve">     </w:t>
+      </w:r>
+      <w:r>
+        <w:rPr>
+          <w:rFonts w:ascii="Times New Roman" w:hAnsi="Times New Roman" w:cs="Times New Roman"/>
+          <w:sz w:val="24"/>
+          <w:szCs w:val="24"/>
+        </w:rPr>
+        <w:t>Operating system is the tree of each branches because you cannot use your computer as you are using it normally without a user-friendly OS. Also, you cannot run a software without a supporting Operating System because the system knows the compatibility of it. For a larger system, Computer Operating System does have more responsibilities that usual because of its different usability and functionality.</w:t>
+      </w:r>
+    </w:p>
+    <w:p>
+      <w:pPr>
+        <w:spacing w:line="480" w:lineRule="auto"/>
+        <w:rPr>
+          <w:rFonts w:ascii="Times New Roman" w:hAnsi="Times New Roman" w:cs="Times New Roman"/>
+          <w:b/>
+          <w:sz w:val="24"/>
+          <w:szCs w:val="24"/>
+        </w:rPr>
+      </w:pPr>
+      <w:r>
+        <w:rPr>
+          <w:rFonts w:ascii="Times New Roman" w:hAnsi="Times New Roman" w:cs="Times New Roman"/>
+          <w:b/>
+          <w:sz w:val="24"/>
+          <w:szCs w:val="24"/>
+        </w:rPr>
+        <w:t>Microsoft Office</w:t>
+      </w:r>
+    </w:p>
+    <w:p>
+      <w:pPr>
+        <w:spacing w:line="480" w:lineRule="auto"/>
+        <w:rPr>
+          <w:rFonts w:ascii="Times New Roman" w:hAnsi="Times New Roman" w:cs="Times New Roman"/>
+          <w:sz w:val="24"/>
+          <w:szCs w:val="24"/>
+        </w:rPr>
+      </w:pPr>
+      <w:r>
+        <w:rPr>
+          <w:rFonts w:ascii="Times New Roman" w:hAnsi="Times New Roman" w:cs="Times New Roman"/>
+          <w:sz w:val="24"/>
+          <w:szCs w:val="24"/>
+        </w:rPr>
+        <w:t xml:space="preserve">     </w:t>
+      </w:r>
+      <w:r>
+        <w:rPr>
+          <w:rFonts w:ascii="Times New Roman" w:hAnsi="Times New Roman" w:cs="Times New Roman"/>
+          <w:sz w:val="24"/>
+          <w:szCs w:val="24"/>
+        </w:rPr>
+        <w:t>Microsoft office is consisting of Word, Excel, PowerPoint, Access, Publisher and Outlook. Each program has different purpose; it depends on the user on what program is needed. If you are creating some documents or resume to be particular, you have to use Microsoft Word. If you are a Financial Assistant, you can use Microsoft Excel because it has a function that can actually help with regards to computing. If you want to create a presentation, you can use Microsoft PowerPoint. If you are inspiring to create a program with inserting, updating and deleting data, you can use Microsoft Access as your database. You can create some designs with the help of Microsoft Publisher. Inside the office, the emails should be protected and private, you can use Microsoft Outlook as your program for sending email exclusively.</w:t>
+      </w:r>
+    </w:p>
+    <w:p>
+      <w:pPr>
+        <w:spacing w:line="480" w:lineRule="auto"/>
+        <w:rPr>
+          <w:rFonts w:ascii="Times New Roman" w:hAnsi="Times New Roman" w:cs="Times New Roman"/>
+          <w:sz w:val="24"/>
+          <w:szCs w:val="24"/>
+        </w:rPr>
+      </w:pPr>
+    </w:p>
+    <w:p>
+      <w:pPr>
+        <w:spacing w:line="480" w:lineRule="auto"/>
+        <w:rPr>
+          <w:rFonts w:ascii="Times New Roman" w:hAnsi="Times New Roman" w:cs="Times New Roman"/>
+          <w:b/>
+          <w:sz w:val="24"/>
+          <w:szCs w:val="24"/>
+        </w:rPr>
+      </w:pPr>
+      <w:r>
+        <w:rPr>
+          <w:rFonts w:ascii="Times New Roman" w:hAnsi="Times New Roman" w:cs="Times New Roman"/>
+          <w:b/>
+          <w:sz w:val="24"/>
+          <w:szCs w:val="24"/>
+        </w:rPr>
+        <w:lastRenderedPageBreak/>
+        <w:t>Adobe Photoshop</w:t>
+      </w:r>
+    </w:p>
+    <w:p>
+      <w:pPr>
+        <w:spacing w:line="480" w:lineRule="auto"/>
+        <w:rPr>
+          <w:rFonts w:ascii="Times New Roman" w:hAnsi="Times New Roman" w:cs="Times New Roman"/>
+          <w:sz w:val="24"/>
+          <w:szCs w:val="24"/>
+        </w:rPr>
+      </w:pPr>
+      <w:r>
+        <w:rPr>
+          <w:rFonts w:ascii="Times New Roman" w:hAnsi="Times New Roman" w:cs="Times New Roman"/>
+          <w:sz w:val="24"/>
+          <w:szCs w:val="24"/>
+        </w:rPr>
+        <w:t xml:space="preserve">     </w:t>
+      </w:r>
+      <w:r>
+        <w:rPr>
+          <w:rFonts w:ascii="Times New Roman" w:hAnsi="Times New Roman" w:cs="Times New Roman"/>
+          <w:sz w:val="24"/>
+          <w:szCs w:val="24"/>
+        </w:rPr>
+        <w:t xml:space="preserve">Photoshop is </w:t>
+      </w:r>
+      <w:r>
+        <w:rPr>
+          <w:rFonts w:ascii="Times New Roman" w:hAnsi="Times New Roman" w:cs="Times New Roman"/>
+          <w:sz w:val="24"/>
+          <w:szCs w:val="24"/>
+        </w:rPr>
+        <w:t xml:space="preserve">a </w:t>
+      </w:r>
+      <w:r>
+        <w:rPr>
+          <w:rFonts w:ascii="Times New Roman" w:hAnsi="Times New Roman" w:cs="Times New Roman"/>
+          <w:sz w:val="24"/>
+          <w:szCs w:val="24"/>
+        </w:rPr>
+        <w:t>software where you create some designs for your project, also it is use in editing photos. It is the most predominant photo editing software in the market because of its features that can actually help your project to become professionally-looked. Digital painting is also possible to create using Photoshop.</w:t>
+      </w:r>
+    </w:p>
+    <w:p>
+      <w:pPr>
+        <w:spacing w:line="480" w:lineRule="auto"/>
+        <w:rPr>
+          <w:rFonts w:ascii="Times New Roman" w:hAnsi="Times New Roman" w:cs="Times New Roman"/>
+          <w:sz w:val="24"/>
+          <w:szCs w:val="24"/>
+        </w:rPr>
+      </w:pPr>
+    </w:p>
+    <w:p>
+      <w:pPr>
+        <w:spacing w:line="480" w:lineRule="auto"/>
+        <w:rPr>
+          <w:rFonts w:ascii="Times New Roman" w:hAnsi="Times New Roman" w:cs="Times New Roman"/>
+          <w:b/>
+          <w:sz w:val="24"/>
+          <w:szCs w:val="24"/>
+        </w:rPr>
+      </w:pPr>
+      <w:r>
+        <w:rPr>
+          <w:rFonts w:ascii="Times New Roman" w:hAnsi="Times New Roman" w:cs="Times New Roman"/>
+          <w:b/>
+          <w:sz w:val="24"/>
+          <w:szCs w:val="24"/>
+        </w:rPr>
+        <w:t>Related</w:t>
+      </w:r>
+      <w:r>
+        <w:rPr>
+          <w:rFonts w:ascii="Times New Roman" w:hAnsi="Times New Roman" w:cs="Times New Roman"/>
+          <w:b/>
+          <w:sz w:val="24"/>
+          <w:szCs w:val="24"/>
+        </w:rPr>
+        <w:t xml:space="preserve"> Studies</w:t>
+      </w:r>
+    </w:p>
+    <w:p>
+      <w:pPr>
+        <w:spacing w:line="480" w:lineRule="auto"/>
+        <w:rPr>
+          <w:rFonts w:ascii="Times New Roman" w:hAnsi="Times New Roman" w:cs="Times New Roman"/>
+          <w:b/>
+          <w:sz w:val="24"/>
+          <w:szCs w:val="24"/>
+        </w:rPr>
+      </w:pPr>
+      <w:r>
+        <w:rPr>
+          <w:rFonts w:ascii="Times New Roman" w:hAnsi="Times New Roman" w:cs="Times New Roman"/>
+          <w:b/>
+          <w:sz w:val="24"/>
+          <w:szCs w:val="24"/>
+        </w:rPr>
+        <w:t xml:space="preserve">      </w:t>
+      </w:r>
+      <w:r>
+        <w:rPr>
+          <w:rFonts w:ascii="Times New Roman" w:hAnsi="Times New Roman" w:cs="Times New Roman"/>
+          <w:sz w:val="24"/>
+        </w:rPr>
+        <w:t>Mitrais Medical System</w:t>
+      </w:r>
+      <w:r>
+        <w:rPr>
+          <w:rFonts w:ascii="Times New Roman" w:hAnsi="Times New Roman" w:cs="Times New Roman"/>
+          <w:sz w:val="24"/>
+        </w:rPr>
+        <w:t xml:space="preserve"> have 6 major modules and these are the following</w:t>
+      </w:r>
+      <w:r>
+        <w:rPr>
+          <w:rFonts w:ascii="Times New Roman" w:hAnsi="Times New Roman" w:cs="Times New Roman"/>
+          <w:sz w:val="24"/>
+        </w:rPr>
+        <w:t>: Patient Administration System, Clinical Information System, Accounting System, Pharmacy Information System, Ancillary Modules and Executive Information System. The system's area of work is to improve patient care and operational efficiency of the hospital. With a wide work of operational-based kind of system, it can be a way to dramatically improve the services particularly on patient's information system, technically, patient's profile will become more secure and safe with the help of system's major module</w:t>
+      </w:r>
+      <w:r>
+        <w:rPr>
+          <w:rFonts w:ascii="Times New Roman" w:hAnsi="Times New Roman" w:cs="Times New Roman"/>
+          <w:sz w:val="24"/>
         </w:rPr>
         <w:t>s</w:t>
       </w:r>
@@ -5317,323 +5764,221 @@
         <w:rPr>
           <w:rFonts w:ascii="Times New Roman" w:hAnsi="Times New Roman" w:cs="Times New Roman"/>
           <w:sz w:val="24"/>
-          <w:szCs w:val="24"/>
-        </w:rPr>
-        <w:t xml:space="preserve"> as how the software can adapt to its environment.</w:t>
-      </w:r>
-    </w:p>
-    <w:p>
-      <w:pPr>
-        <w:spacing w:line="480" w:lineRule="auto"/>
-        <w:rPr>
-          <w:rFonts w:ascii="Times New Roman" w:hAnsi="Times New Roman" w:cs="Times New Roman"/>
-          <w:b/>
-          <w:sz w:val="24"/>
-          <w:szCs w:val="24"/>
-        </w:rPr>
-      </w:pPr>
-      <w:r>
-        <w:rPr>
-          <w:rFonts w:ascii="Times New Roman" w:hAnsi="Times New Roman" w:cs="Times New Roman"/>
-          <w:b/>
-          <w:sz w:val="24"/>
-          <w:szCs w:val="24"/>
-        </w:rPr>
-        <w:t>Short Message Service</w:t>
-      </w:r>
-    </w:p>
-    <w:p>
-      <w:pPr>
-        <w:spacing w:line="480" w:lineRule="auto"/>
-        <w:rPr>
-          <w:rFonts w:ascii="Times New Roman" w:hAnsi="Times New Roman" w:cs="Times New Roman"/>
-          <w:sz w:val="24"/>
-          <w:szCs w:val="24"/>
-        </w:rPr>
-      </w:pPr>
-      <w:r>
-        <w:rPr>
-          <w:rFonts w:ascii="Times New Roman" w:hAnsi="Times New Roman" w:cs="Times New Roman"/>
-          <w:sz w:val="24"/>
-          <w:szCs w:val="24"/>
-        </w:rPr>
-        <w:t xml:space="preserve">     </w:t>
-      </w:r>
-      <w:r>
-        <w:rPr>
-          <w:rFonts w:ascii="Times New Roman" w:hAnsi="Times New Roman" w:cs="Times New Roman"/>
-          <w:sz w:val="24"/>
-          <w:szCs w:val="24"/>
-        </w:rPr>
-        <w:t xml:space="preserve">According to www.lifewire.com, </w:t>
-      </w:r>
-      <w:r>
-        <w:rPr>
-          <w:rFonts w:ascii="Times New Roman" w:hAnsi="Times New Roman" w:cs="Times New Roman"/>
-          <w:sz w:val="24"/>
-          <w:szCs w:val="24"/>
-        </w:rPr>
-        <w:t>i</w:t>
-      </w:r>
-      <w:r>
-        <w:rPr>
-          <w:rFonts w:ascii="Times New Roman" w:hAnsi="Times New Roman" w:cs="Times New Roman"/>
-          <w:sz w:val="24"/>
-          <w:szCs w:val="24"/>
-        </w:rPr>
-        <w:t xml:space="preserve">t's a way to send short, text-only messages from one phone to another. You can send a message by using cellular data network provided by your network provider. The length of a SMS messages are usually 160 characters and space is counted.  </w:t>
-      </w:r>
-    </w:p>
-    <w:p>
-      <w:pPr>
-        <w:spacing w:line="480" w:lineRule="auto"/>
-        <w:rPr>
-          <w:rFonts w:ascii="Times New Roman" w:hAnsi="Times New Roman" w:cs="Times New Roman"/>
-          <w:b/>
-          <w:sz w:val="24"/>
-          <w:szCs w:val="24"/>
-        </w:rPr>
-      </w:pPr>
-      <w:r>
-        <w:rPr>
-          <w:rFonts w:ascii="Times New Roman" w:hAnsi="Times New Roman" w:cs="Times New Roman"/>
-          <w:b/>
-          <w:sz w:val="24"/>
-          <w:szCs w:val="24"/>
-        </w:rPr>
-        <w:t>Short Message Service Gateway</w:t>
-      </w:r>
-    </w:p>
-    <w:p>
-      <w:pPr>
-        <w:spacing w:line="480" w:lineRule="auto"/>
-        <w:rPr>
-          <w:rFonts w:ascii="Times New Roman" w:hAnsi="Times New Roman" w:cs="Times New Roman"/>
-          <w:sz w:val="24"/>
-          <w:szCs w:val="24"/>
-        </w:rPr>
-      </w:pPr>
-      <w:r>
-        <w:rPr>
-          <w:rFonts w:ascii="Times New Roman" w:hAnsi="Times New Roman" w:cs="Times New Roman"/>
-          <w:sz w:val="24"/>
-          <w:szCs w:val="24"/>
-        </w:rPr>
-        <w:t xml:space="preserve">     </w:t>
-      </w:r>
-      <w:r>
-        <w:rPr>
-          <w:rFonts w:ascii="Times New Roman" w:hAnsi="Times New Roman" w:cs="Times New Roman"/>
-          <w:sz w:val="24"/>
-          <w:szCs w:val="24"/>
-        </w:rPr>
-        <w:t xml:space="preserve">As defined by www.techopedia.com that Short Message Service Gateway serves as a gate for where the messages are sent and received. It is also concern with the data traffic whenever the text messages are sent late.  </w:t>
-      </w:r>
-    </w:p>
-    <w:p>
-      <w:pPr>
-        <w:spacing w:line="480" w:lineRule="auto"/>
-        <w:rPr>
-          <w:rFonts w:ascii="Times New Roman" w:hAnsi="Times New Roman" w:cs="Times New Roman"/>
-          <w:sz w:val="24"/>
-          <w:szCs w:val="24"/>
-        </w:rPr>
-      </w:pPr>
-    </w:p>
-    <w:p>
-      <w:pPr>
-        <w:spacing w:line="480" w:lineRule="auto"/>
-        <w:rPr>
-          <w:rFonts w:ascii="Times New Roman" w:hAnsi="Times New Roman" w:cs="Times New Roman"/>
-          <w:b/>
-          <w:sz w:val="24"/>
-          <w:szCs w:val="24"/>
-        </w:rPr>
-      </w:pPr>
-      <w:r>
-        <w:rPr>
-          <w:rFonts w:ascii="Times New Roman" w:hAnsi="Times New Roman" w:cs="Times New Roman"/>
-          <w:b/>
-          <w:sz w:val="24"/>
-          <w:szCs w:val="24"/>
+        </w:rPr>
+        <w:t>. According to the author itself, MMS is designed around best practice in patient care and supporting clinical and non-clinical services and automate all core hospital processes. By establishing electronic medical records and providing diagnostic supports with computerized physician order entry, MMS enables a hospital to quickly implement an effective solution to problems associated with proper patient identification, accuracy of diagnosis, drug management and pharmacy processes that support patient safety.</w:t>
+      </w:r>
+    </w:p>
+    <w:p>
+      <w:pPr>
+        <w:spacing w:line="480" w:lineRule="auto"/>
+        <w:rPr>
+          <w:rFonts w:ascii="Times New Roman" w:hAnsi="Times New Roman" w:cs="Times New Roman"/>
+          <w:sz w:val="24"/>
+        </w:rPr>
+      </w:pPr>
+      <w:r>
+        <w:rPr>
+          <w:rFonts w:ascii="Times New Roman" w:hAnsi="Times New Roman" w:cs="Times New Roman"/>
+          <w:b/>
+          <w:sz w:val="24"/>
+        </w:rPr>
+        <w:t xml:space="preserve">      </w:t>
+      </w:r>
+      <w:r>
+        <w:rPr>
+          <w:rFonts w:ascii="Times New Roman" w:hAnsi="Times New Roman" w:cs="Times New Roman"/>
+          <w:sz w:val="24"/>
+        </w:rPr>
+        <w:t xml:space="preserve">The </w:t>
+      </w:r>
+      <w:r>
+        <w:rPr>
+          <w:rFonts w:ascii="Times New Roman" w:hAnsi="Times New Roman" w:cs="Times New Roman"/>
+          <w:sz w:val="24"/>
+        </w:rPr>
+        <w:t xml:space="preserve">Tata </w:t>
+      </w:r>
+      <w:r>
+        <w:rPr>
+          <w:rFonts w:ascii="Times New Roman" w:hAnsi="Times New Roman" w:cs="Times New Roman"/>
+          <w:sz w:val="24"/>
+        </w:rPr>
+        <w:t>Memorial</w:t>
+      </w:r>
+      <w:r>
+        <w:rPr>
+          <w:rFonts w:ascii="Times New Roman" w:hAnsi="Times New Roman" w:cs="Times New Roman"/>
+          <w:sz w:val="24"/>
+        </w:rPr>
+        <w:t xml:space="preserve"> Hospital </w:t>
+      </w:r>
+      <w:r>
+        <w:rPr>
+          <w:rFonts w:ascii="Times New Roman" w:hAnsi="Times New Roman" w:cs="Times New Roman"/>
+          <w:sz w:val="24"/>
+        </w:rPr>
+        <w:t xml:space="preserve">was initially commissioned by the Sir Dorabji Tata as a center with enduring value and a mission for concern for </w:t>
+      </w:r>
+      <w:r>
+        <w:rPr>
+          <w:rFonts w:ascii="Times New Roman" w:hAnsi="Times New Roman" w:cs="Times New Roman"/>
+          <w:sz w:val="24"/>
+        </w:rPr>
+        <w:t>sick</w:t>
+      </w:r>
+      <w:r>
+        <w:rPr>
+          <w:rFonts w:ascii="Times New Roman" w:hAnsi="Times New Roman" w:cs="Times New Roman"/>
+          <w:sz w:val="24"/>
+        </w:rPr>
+        <w:t xml:space="preserve"> people.</w:t>
+      </w:r>
+      <w:r>
+        <w:rPr>
+          <w:rFonts w:ascii="Times New Roman" w:hAnsi="Times New Roman" w:cs="Times New Roman"/>
+          <w:sz w:val="24"/>
+        </w:rPr>
+        <w:t xml:space="preserve"> </w:t>
+      </w:r>
+      <w:r>
+        <w:rPr>
+          <w:rFonts w:ascii="Times New Roman" w:hAnsi="Times New Roman" w:cs="Times New Roman"/>
+          <w:sz w:val="24"/>
+        </w:rPr>
+        <w:t xml:space="preserve">In line with recent </w:t>
+      </w:r>
+      <w:r>
+        <w:rPr>
+          <w:rFonts w:ascii="Times New Roman" w:hAnsi="Times New Roman" w:cs="Times New Roman"/>
+          <w:sz w:val="24"/>
         </w:rPr>
         <w:lastRenderedPageBreak/>
-        <w:t>Object Oriented Programming</w:t>
-      </w:r>
-    </w:p>
-    <w:p>
-      <w:pPr>
-        <w:spacing w:line="480" w:lineRule="auto"/>
-        <w:rPr>
-          <w:rFonts w:ascii="Times New Roman" w:hAnsi="Times New Roman" w:cs="Times New Roman"/>
-          <w:sz w:val="24"/>
-          <w:szCs w:val="24"/>
-        </w:rPr>
-      </w:pPr>
-      <w:r>
-        <w:rPr>
-          <w:rFonts w:ascii="Times New Roman" w:hAnsi="Times New Roman" w:cs="Times New Roman"/>
-          <w:sz w:val="24"/>
-          <w:szCs w:val="24"/>
-        </w:rPr>
-        <w:t xml:space="preserve">     </w:t>
-      </w:r>
-      <w:r>
-        <w:rPr>
-          <w:rFonts w:ascii="Times New Roman" w:hAnsi="Times New Roman" w:cs="Times New Roman"/>
-          <w:sz w:val="24"/>
-          <w:szCs w:val="24"/>
-        </w:rPr>
-        <w:t>In reference to searchmicroservices.techtarget.com OOP defines organization around objects rather than functions and it prefer data rather than logic. In history, each program displayed as a logical structure and proceeds with inserting data process it inside the program and produces an output data.</w:t>
-      </w:r>
-    </w:p>
-    <w:p>
-      <w:pPr>
-        <w:spacing w:line="480" w:lineRule="auto"/>
-        <w:rPr>
-          <w:rFonts w:ascii="Times New Roman" w:hAnsi="Times New Roman" w:cs="Times New Roman"/>
-          <w:sz w:val="24"/>
-          <w:szCs w:val="24"/>
-        </w:rPr>
-      </w:pPr>
-    </w:p>
-    <w:p>
-      <w:pPr>
-        <w:spacing w:line="480" w:lineRule="auto"/>
-        <w:rPr>
-          <w:rFonts w:ascii="Times New Roman" w:hAnsi="Times New Roman" w:cs="Times New Roman"/>
-          <w:b/>
-          <w:sz w:val="24"/>
-          <w:szCs w:val="24"/>
-        </w:rPr>
-      </w:pPr>
-      <w:r>
-        <w:rPr>
-          <w:rFonts w:ascii="Times New Roman" w:hAnsi="Times New Roman" w:cs="Times New Roman"/>
-          <w:b/>
-          <w:sz w:val="24"/>
-          <w:szCs w:val="24"/>
-        </w:rPr>
-        <w:t>Database</w:t>
-      </w:r>
-    </w:p>
-    <w:p>
-      <w:pPr>
-        <w:spacing w:line="480" w:lineRule="auto"/>
-        <w:rPr>
-          <w:rFonts w:ascii="Times New Roman" w:hAnsi="Times New Roman" w:cs="Times New Roman"/>
-          <w:sz w:val="24"/>
-          <w:szCs w:val="24"/>
-        </w:rPr>
-      </w:pPr>
-      <w:r>
-        <w:rPr>
-          <w:rFonts w:ascii="Times New Roman" w:hAnsi="Times New Roman" w:cs="Times New Roman"/>
-          <w:sz w:val="24"/>
-          <w:szCs w:val="24"/>
-        </w:rPr>
-        <w:t xml:space="preserve">     </w:t>
-      </w:r>
-      <w:r>
-        <w:rPr>
-          <w:rFonts w:ascii="Times New Roman" w:hAnsi="Times New Roman" w:cs="Times New Roman"/>
-          <w:sz w:val="24"/>
-          <w:szCs w:val="24"/>
-        </w:rPr>
-        <w:t>The usual definition of database based on my experience is that it is consist of data rows and columns with regards to the data inserted. It is also a collection of information that is organized so it means that it can easily accessed, managed and updated.</w:t>
-      </w:r>
-    </w:p>
-    <w:p>
-      <w:pPr>
-        <w:spacing w:line="480" w:lineRule="auto"/>
-        <w:rPr>
-          <w:rFonts w:ascii="Times New Roman" w:hAnsi="Times New Roman" w:cs="Times New Roman"/>
-          <w:sz w:val="24"/>
-          <w:szCs w:val="24"/>
-        </w:rPr>
-      </w:pPr>
-      <w:r>
-        <w:rPr>
-          <w:rFonts w:ascii="Times New Roman" w:hAnsi="Times New Roman" w:cs="Times New Roman"/>
-          <w:sz w:val="24"/>
-          <w:szCs w:val="24"/>
-        </w:rPr>
-        <w:t xml:space="preserve">     </w:t>
-      </w:r>
-      <w:r>
-        <w:rPr>
-          <w:rFonts w:ascii="Times New Roman" w:hAnsi="Times New Roman" w:cs="Times New Roman"/>
-          <w:sz w:val="24"/>
-          <w:szCs w:val="24"/>
-        </w:rPr>
-        <w:t xml:space="preserve">Database definition according to www.searchsqlserver.techtarget.com, that data is well-organized inside into rows, columns and tables. As stated, you can insert, update and edit each data table. Whenever a new data is added, the database or database table expanded as well as updated. </w:t>
-      </w:r>
-    </w:p>
-    <w:p>
-      <w:pPr>
-        <w:spacing w:line="480" w:lineRule="auto"/>
-        <w:rPr>
-          <w:rFonts w:ascii="Times New Roman" w:hAnsi="Times New Roman" w:cs="Times New Roman"/>
-          <w:sz w:val="24"/>
-          <w:szCs w:val="24"/>
-        </w:rPr>
-      </w:pPr>
-    </w:p>
-    <w:p>
-      <w:pPr>
-        <w:spacing w:line="480" w:lineRule="auto"/>
-        <w:rPr>
-          <w:rFonts w:ascii="Times New Roman" w:hAnsi="Times New Roman" w:cs="Times New Roman"/>
-          <w:b/>
-          <w:sz w:val="24"/>
-          <w:szCs w:val="24"/>
-        </w:rPr>
-      </w:pPr>
-      <w:r>
-        <w:rPr>
-          <w:rFonts w:ascii="Times New Roman" w:hAnsi="Times New Roman" w:cs="Times New Roman"/>
-          <w:b/>
-          <w:sz w:val="24"/>
-          <w:szCs w:val="24"/>
-        </w:rPr>
-        <w:t>Operating System</w:t>
-      </w:r>
-    </w:p>
-    <w:p>
-      <w:pPr>
-        <w:spacing w:line="480" w:lineRule="auto"/>
-        <w:rPr>
-          <w:rFonts w:ascii="Times New Roman" w:hAnsi="Times New Roman" w:cs="Times New Roman"/>
-          <w:sz w:val="24"/>
-          <w:szCs w:val="24"/>
-        </w:rPr>
-      </w:pPr>
-      <w:r>
-        <w:rPr>
-          <w:rFonts w:ascii="Times New Roman" w:hAnsi="Times New Roman" w:cs="Times New Roman"/>
-          <w:sz w:val="24"/>
-          <w:szCs w:val="24"/>
-        </w:rPr>
-        <w:t xml:space="preserve">     </w:t>
-      </w:r>
-      <w:r>
-        <w:rPr>
-          <w:rFonts w:ascii="Times New Roman" w:hAnsi="Times New Roman" w:cs="Times New Roman"/>
-          <w:sz w:val="24"/>
-          <w:szCs w:val="24"/>
-        </w:rPr>
-        <w:t>"The operating system (OS) is the most important program that runs on a computer. Every general-purpose computer must have an operating system to run other programs and applications" - http://www.webopedia.com/TERM/O/operating_system.html</w:t>
-      </w:r>
-    </w:p>
-    <w:p>
-      <w:pPr>
-        <w:spacing w:line="480" w:lineRule="auto"/>
-        <w:rPr>
-          <w:rFonts w:ascii="Times New Roman" w:hAnsi="Times New Roman" w:cs="Times New Roman"/>
-          <w:sz w:val="24"/>
-          <w:szCs w:val="24"/>
-        </w:rPr>
-      </w:pPr>
+        <w:t>advances in Information Technology, the Tata Memorial Centre has established a comprehensive computerization of Medical Records, Material Management and Administration and also improved communication by widening of the Electronic mail and Internet facilities.</w:t>
+      </w:r>
+      <w:r>
+        <w:rPr>
+          <w:rFonts w:ascii="Times New Roman" w:hAnsi="Times New Roman" w:cs="Times New Roman"/>
+          <w:sz w:val="24"/>
+        </w:rPr>
+        <w:t xml:space="preserve"> The said studies prove that making Information Management will result more efficient and effective system within the Hospital. All information has been gathered through research, facts, and findings components. Some problems occurred such as human errors in recording and calculating different task or </w:t>
+      </w:r>
+      <w:r>
+        <w:rPr>
+          <w:rFonts w:ascii="Times New Roman" w:hAnsi="Times New Roman" w:cs="Times New Roman"/>
+          <w:sz w:val="24"/>
+        </w:rPr>
+        <w:t>activities</w:t>
+      </w:r>
+      <w:r>
+        <w:rPr>
+          <w:rFonts w:ascii="Times New Roman" w:hAnsi="Times New Roman" w:cs="Times New Roman"/>
+          <w:sz w:val="24"/>
+        </w:rPr>
+        <w:t xml:space="preserve"> that will cost delay in the flow of work. TMH helps to </w:t>
+      </w:r>
+      <w:r>
+        <w:rPr>
+          <w:rFonts w:ascii="Times New Roman" w:hAnsi="Times New Roman" w:cs="Times New Roman"/>
+          <w:sz w:val="24"/>
+        </w:rPr>
+        <w:t>evaluate</w:t>
+      </w:r>
+      <w:r>
+        <w:rPr>
+          <w:rFonts w:ascii="Times New Roman" w:hAnsi="Times New Roman" w:cs="Times New Roman"/>
+          <w:sz w:val="24"/>
+        </w:rPr>
+        <w:t xml:space="preserve"> our project with the certain </w:t>
+      </w:r>
+      <w:r>
+        <w:rPr>
+          <w:rFonts w:ascii="Times New Roman" w:hAnsi="Times New Roman" w:cs="Times New Roman"/>
+          <w:sz w:val="24"/>
+        </w:rPr>
+        <w:t>similarities</w:t>
+      </w:r>
+      <w:r>
+        <w:rPr>
+          <w:rFonts w:ascii="Times New Roman" w:hAnsi="Times New Roman" w:cs="Times New Roman"/>
+          <w:sz w:val="24"/>
+        </w:rPr>
+        <w:t xml:space="preserve"> such as speeding up the daily activities and </w:t>
+      </w:r>
+      <w:r>
+        <w:rPr>
+          <w:rFonts w:ascii="Times New Roman" w:hAnsi="Times New Roman" w:cs="Times New Roman"/>
+          <w:sz w:val="24"/>
+        </w:rPr>
+        <w:t>increase</w:t>
+      </w:r>
+      <w:r>
+        <w:rPr>
+          <w:rFonts w:ascii="Times New Roman" w:hAnsi="Times New Roman" w:cs="Times New Roman"/>
+          <w:sz w:val="24"/>
+        </w:rPr>
+        <w:t xml:space="preserve"> productivity of the stuffs.</w:t>
+      </w:r>
+    </w:p>
+    <w:p>
+      <w:pPr>
+        <w:spacing w:line="480" w:lineRule="auto"/>
+        <w:rPr>
+          <w:rFonts w:ascii="Times New Roman" w:hAnsi="Times New Roman" w:cs="Times New Roman"/>
+          <w:sz w:val="24"/>
+          <w:szCs w:val="24"/>
+        </w:rPr>
+      </w:pPr>
+      <w:r>
+        <w:t xml:space="preserve">      </w:t>
+      </w:r>
+      <w:r>
+        <w:rPr>
+          <w:rFonts w:ascii="Times New Roman" w:hAnsi="Times New Roman" w:cs="Times New Roman"/>
+          <w:sz w:val="24"/>
+          <w:szCs w:val="24"/>
+        </w:rPr>
+        <w:t>Athena™ Maternity In</w:t>
+      </w:r>
+      <w:r>
+        <w:rPr>
+          <w:rFonts w:ascii="Times New Roman" w:hAnsi="Times New Roman" w:cs="Times New Roman"/>
+          <w:sz w:val="24"/>
+          <w:szCs w:val="24"/>
+        </w:rPr>
+        <w:t xml:space="preserve">formation System provides an electronic patient note system spanning the whole of pregnancy. Electronic patient note or EPN is the dot for the term Electronic patient record because EPN emphasize that our new approach should put the clinician-patient interaction first and foremost from which all the benefits of the captured electronic information will </w:t>
+      </w:r>
+      <w:r>
+        <w:rPr>
+          <w:rFonts w:ascii="Times New Roman" w:hAnsi="Times New Roman" w:cs="Times New Roman"/>
+          <w:sz w:val="24"/>
+          <w:szCs w:val="24"/>
+        </w:rPr>
+        <w:t>naturally flow. EPN enables the following to flow naturally, first is accuracy. Accuracy in terms of being accurate of every clinician in clinical record because they knew the importance of each clinical record for each patient. Clarification, there will be no duplication of record because EPN will act as a replacement for handwritten note, there will be no handouts of any patient record unless someone in the position requested a print-out of it. Clinical record is the only record and it will be respected and treated as a confidential information</w:t>
+      </w:r>
+      <w:r>
+        <w:rPr>
+          <w:rFonts w:ascii="Times New Roman" w:hAnsi="Times New Roman" w:cs="Times New Roman"/>
+          <w:sz w:val="24"/>
+          <w:szCs w:val="24"/>
+        </w:rPr>
+        <w:t xml:space="preserve"> just like the former handwritten note. Second is compliance and completeness, this one is a process with a mandatory charge when a patient is giving their data, there will be a full data entry compliance and all relevant information should be completed. </w:t>
+      </w:r>
+      <w:r>
+        <w:rPr>
+          <w:rFonts w:ascii="Times New Roman" w:hAnsi="Times New Roman" w:cs="Times New Roman"/>
+          <w:sz w:val="24"/>
+          <w:szCs w:val="24"/>
+        </w:rPr>
+        <w:t>Some benefits given provided by the system</w:t>
+      </w:r>
+      <w:r>
+        <w:rPr>
+          <w:rFonts w:ascii="Times New Roman" w:hAnsi="Times New Roman" w:cs="Times New Roman"/>
+          <w:sz w:val="24"/>
+          <w:szCs w:val="24"/>
+        </w:rPr>
+        <w:t xml:space="preserve">, </w:t>
+      </w:r>
       <w:r>
         <w:rPr>
           <w:rFonts w:ascii="Times New Roman" w:hAnsi="Times New Roman" w:cs="Times New Roman"/>
@@ -5641,391 +5986,55 @@
           <w:szCs w:val="24"/>
         </w:rPr>
         <w:lastRenderedPageBreak/>
-        <w:t xml:space="preserve">     </w:t>
-      </w:r>
-      <w:r>
-        <w:rPr>
-          <w:rFonts w:ascii="Times New Roman" w:hAnsi="Times New Roman" w:cs="Times New Roman"/>
-          <w:sz w:val="24"/>
-          <w:szCs w:val="24"/>
-        </w:rPr>
-        <w:t>Operating system is the tree of each branches because you cannot use your computer as you are using it normally without a user-friendly OS. Also, you cannot run a software without a supporting Operating System because the system knows the compatibility of it. For a larger system, Computer Operating System does have more responsibilities that usual because of its different usability and functionality.</w:t>
-      </w:r>
-    </w:p>
-    <w:p>
-      <w:pPr>
-        <w:spacing w:line="480" w:lineRule="auto"/>
-        <w:rPr>
-          <w:rFonts w:ascii="Times New Roman" w:hAnsi="Times New Roman" w:cs="Times New Roman"/>
-          <w:b/>
-          <w:sz w:val="24"/>
-          <w:szCs w:val="24"/>
-        </w:rPr>
-      </w:pPr>
-      <w:r>
-        <w:rPr>
-          <w:rFonts w:ascii="Times New Roman" w:hAnsi="Times New Roman" w:cs="Times New Roman"/>
-          <w:b/>
-          <w:sz w:val="24"/>
-          <w:szCs w:val="24"/>
-        </w:rPr>
-        <w:t>Microsoft Office</w:t>
-      </w:r>
-    </w:p>
-    <w:p>
-      <w:pPr>
-        <w:spacing w:line="480" w:lineRule="auto"/>
-        <w:rPr>
-          <w:rFonts w:ascii="Times New Roman" w:hAnsi="Times New Roman" w:cs="Times New Roman"/>
-          <w:sz w:val="24"/>
-          <w:szCs w:val="24"/>
-        </w:rPr>
-      </w:pPr>
-      <w:r>
-        <w:rPr>
-          <w:rFonts w:ascii="Times New Roman" w:hAnsi="Times New Roman" w:cs="Times New Roman"/>
-          <w:sz w:val="24"/>
-          <w:szCs w:val="24"/>
-        </w:rPr>
-        <w:t xml:space="preserve">     </w:t>
-      </w:r>
-      <w:r>
-        <w:rPr>
-          <w:rFonts w:ascii="Times New Roman" w:hAnsi="Times New Roman" w:cs="Times New Roman"/>
-          <w:sz w:val="24"/>
-          <w:szCs w:val="24"/>
-        </w:rPr>
-        <w:t>Microsoft office is consisting of Word, Excel, PowerPoint, Access, Publisher and Outlook. Each program has different purpose; it depends on the user on what program is needed. If you are creating some documents or resume to be particular, you have to use Microsoft Word. If you are a Financial Assistant, you can use Microsoft Excel because it has a function that can actually help with regards to computing. If you want to create a presentation, you can use Microsoft PowerPoint. If you are inspiring to create a program with inserting, updating and deleting data, you can use Microsoft Access as your database. You can create some designs with the help of Microsoft Publisher. Inside the office, the emails should be protected and private, you can use Microsoft Outlook as your program for sending email exclusively.</w:t>
-      </w:r>
-    </w:p>
-    <w:p>
-      <w:pPr>
-        <w:spacing w:line="480" w:lineRule="auto"/>
-        <w:rPr>
-          <w:rFonts w:ascii="Times New Roman" w:hAnsi="Times New Roman" w:cs="Times New Roman"/>
-          <w:sz w:val="24"/>
-          <w:szCs w:val="24"/>
-        </w:rPr>
-      </w:pPr>
-    </w:p>
-    <w:p>
-      <w:pPr>
-        <w:spacing w:line="480" w:lineRule="auto"/>
-        <w:rPr>
-          <w:rFonts w:ascii="Times New Roman" w:hAnsi="Times New Roman" w:cs="Times New Roman"/>
-          <w:b/>
-          <w:sz w:val="24"/>
-          <w:szCs w:val="24"/>
-        </w:rPr>
-      </w:pPr>
-      <w:r>
-        <w:rPr>
-          <w:rFonts w:ascii="Times New Roman" w:hAnsi="Times New Roman" w:cs="Times New Roman"/>
-          <w:b/>
-          <w:sz w:val="24"/>
-          <w:szCs w:val="24"/>
-        </w:rPr>
-        <w:t>Adobe Photoshop</w:t>
-      </w:r>
-    </w:p>
-    <w:p>
-      <w:pPr>
-        <w:spacing w:line="480" w:lineRule="auto"/>
-        <w:rPr>
-          <w:rFonts w:ascii="Times New Roman" w:hAnsi="Times New Roman" w:cs="Times New Roman"/>
-          <w:sz w:val="24"/>
-          <w:szCs w:val="24"/>
-        </w:rPr>
-      </w:pPr>
-      <w:r>
-        <w:rPr>
-          <w:rFonts w:ascii="Times New Roman" w:hAnsi="Times New Roman" w:cs="Times New Roman"/>
-          <w:sz w:val="24"/>
-          <w:szCs w:val="24"/>
-        </w:rPr>
-        <w:t xml:space="preserve">     </w:t>
-      </w:r>
-      <w:r>
-        <w:rPr>
-          <w:rFonts w:ascii="Times New Roman" w:hAnsi="Times New Roman" w:cs="Times New Roman"/>
-          <w:sz w:val="24"/>
-          <w:szCs w:val="24"/>
-        </w:rPr>
-        <w:t xml:space="preserve">Photoshop is </w:t>
-      </w:r>
-      <w:r>
-        <w:rPr>
-          <w:rFonts w:ascii="Times New Roman" w:hAnsi="Times New Roman" w:cs="Times New Roman"/>
-          <w:sz w:val="24"/>
-          <w:szCs w:val="24"/>
-        </w:rPr>
-        <w:t xml:space="preserve">a </w:t>
-      </w:r>
-      <w:r>
-        <w:rPr>
-          <w:rFonts w:ascii="Times New Roman" w:hAnsi="Times New Roman" w:cs="Times New Roman"/>
-          <w:sz w:val="24"/>
-          <w:szCs w:val="24"/>
-        </w:rPr>
-        <w:t>software where you create some designs for your project, also it is use in editing photos. It is the most predominant photo editing software in the market because of its features that can actually help your project to become professionally-looked. Digital painting is also possible to create using Photoshop.</w:t>
-      </w:r>
-    </w:p>
-    <w:p>
-      <w:pPr>
-        <w:spacing w:line="480" w:lineRule="auto"/>
-        <w:rPr>
-          <w:rFonts w:ascii="Times New Roman" w:hAnsi="Times New Roman" w:cs="Times New Roman"/>
-          <w:sz w:val="24"/>
-          <w:szCs w:val="24"/>
-        </w:rPr>
-      </w:pPr>
-    </w:p>
-    <w:p>
-      <w:pPr>
-        <w:spacing w:line="480" w:lineRule="auto"/>
-        <w:rPr>
-          <w:rFonts w:ascii="Times New Roman" w:hAnsi="Times New Roman" w:cs="Times New Roman"/>
-          <w:b/>
-          <w:sz w:val="24"/>
-          <w:szCs w:val="24"/>
-        </w:rPr>
-      </w:pPr>
-      <w:r>
-        <w:rPr>
-          <w:rFonts w:ascii="Times New Roman" w:hAnsi="Times New Roman" w:cs="Times New Roman"/>
-          <w:b/>
-          <w:sz w:val="24"/>
-          <w:szCs w:val="24"/>
-        </w:rPr>
-        <w:t>Related</w:t>
-      </w:r>
-      <w:r>
-        <w:rPr>
-          <w:rFonts w:ascii="Times New Roman" w:hAnsi="Times New Roman" w:cs="Times New Roman"/>
-          <w:b/>
-          <w:sz w:val="24"/>
-          <w:szCs w:val="24"/>
-        </w:rPr>
-        <w:t xml:space="preserve"> Studies</w:t>
-      </w:r>
-    </w:p>
-    <w:p>
-      <w:pPr>
-        <w:spacing w:line="480" w:lineRule="auto"/>
-        <w:rPr>
-          <w:rFonts w:ascii="Times New Roman" w:hAnsi="Times New Roman" w:cs="Times New Roman"/>
-          <w:b/>
-          <w:sz w:val="24"/>
-          <w:szCs w:val="24"/>
-        </w:rPr>
-      </w:pPr>
-      <w:r>
-        <w:rPr>
-          <w:rFonts w:ascii="Times New Roman" w:hAnsi="Times New Roman" w:cs="Times New Roman"/>
-          <w:b/>
-          <w:sz w:val="24"/>
-          <w:szCs w:val="24"/>
-        </w:rPr>
-        <w:t xml:space="preserve">      </w:t>
-      </w:r>
-      <w:r>
-        <w:rPr>
-          <w:rFonts w:ascii="Times New Roman" w:hAnsi="Times New Roman" w:cs="Times New Roman"/>
-          <w:sz w:val="24"/>
-        </w:rPr>
-        <w:t>Mitrais Medical System</w:t>
-      </w:r>
-      <w:r>
-        <w:rPr>
-          <w:rFonts w:ascii="Times New Roman" w:hAnsi="Times New Roman" w:cs="Times New Roman"/>
-          <w:sz w:val="24"/>
-        </w:rPr>
-        <w:t xml:space="preserve"> have 6 major modules and these are the following</w:t>
-      </w:r>
-      <w:r>
-        <w:rPr>
-          <w:rFonts w:ascii="Times New Roman" w:hAnsi="Times New Roman" w:cs="Times New Roman"/>
-          <w:sz w:val="24"/>
-        </w:rPr>
-        <w:t>: Patient Administration System, Clinical Information System, Accounting System, Pharmacy Information System, Ancillary Modules and Executive Information System. The system's area of work is to improve patient care and operational efficiency of the hospital. With a wide work of operational-based kind of system, it can be a way to dramatically improve the services particularly on patient's information system, technically, patient's profile will become more secure and safe with the help of system's major module</w:t>
-      </w:r>
-      <w:r>
-        <w:rPr>
-          <w:rFonts w:ascii="Times New Roman" w:hAnsi="Times New Roman" w:cs="Times New Roman"/>
-          <w:sz w:val="24"/>
-        </w:rPr>
-        <w:t>s</w:t>
-      </w:r>
-      <w:r>
-        <w:rPr>
-          <w:rFonts w:ascii="Times New Roman" w:hAnsi="Times New Roman" w:cs="Times New Roman"/>
-          <w:sz w:val="24"/>
-        </w:rPr>
-        <w:t>. According to the author itself, MMS is designed around best practice in patient care and supporting clinical and non-clinical services and automate all core hospital processes. By establishing electronic medical records and providing diagnostic supports with computerized physician order entry, MMS enables a hospital to quickly implement an effective solution to problems associated with proper patient identification, accuracy of diagnosis, drug management and pharmacy processes that support patient safety.</w:t>
-      </w:r>
-    </w:p>
-    <w:p>
-      <w:pPr>
-        <w:spacing w:line="480" w:lineRule="auto"/>
-        <w:rPr>
-          <w:rFonts w:ascii="Times New Roman" w:hAnsi="Times New Roman" w:cs="Times New Roman"/>
-          <w:sz w:val="24"/>
-        </w:rPr>
-      </w:pPr>
-      <w:r>
-        <w:rPr>
-          <w:rFonts w:ascii="Times New Roman" w:hAnsi="Times New Roman" w:cs="Times New Roman"/>
-          <w:b/>
-          <w:sz w:val="24"/>
-        </w:rPr>
-        <w:t xml:space="preserve">      </w:t>
-      </w:r>
-      <w:r>
-        <w:rPr>
-          <w:rFonts w:ascii="Times New Roman" w:hAnsi="Times New Roman" w:cs="Times New Roman"/>
-          <w:sz w:val="24"/>
-        </w:rPr>
-        <w:t xml:space="preserve">The </w:t>
-      </w:r>
-      <w:r>
-        <w:rPr>
-          <w:rFonts w:ascii="Times New Roman" w:hAnsi="Times New Roman" w:cs="Times New Roman"/>
-          <w:sz w:val="24"/>
-        </w:rPr>
-        <w:t xml:space="preserve">Tata </w:t>
-      </w:r>
-      <w:r>
-        <w:rPr>
-          <w:rFonts w:ascii="Times New Roman" w:hAnsi="Times New Roman" w:cs="Times New Roman"/>
-          <w:sz w:val="24"/>
-        </w:rPr>
-        <w:t>Memorial</w:t>
-      </w:r>
-      <w:r>
-        <w:rPr>
-          <w:rFonts w:ascii="Times New Roman" w:hAnsi="Times New Roman" w:cs="Times New Roman"/>
-          <w:sz w:val="24"/>
-        </w:rPr>
-        <w:t xml:space="preserve"> Hospital </w:t>
-      </w:r>
-      <w:r>
-        <w:rPr>
-          <w:rFonts w:ascii="Times New Roman" w:hAnsi="Times New Roman" w:cs="Times New Roman"/>
-          <w:sz w:val="24"/>
-        </w:rPr>
-        <w:t xml:space="preserve">was initially commissioned by the Sir Dorabji Tata as a center with enduring value and a mission for concern for </w:t>
-      </w:r>
-      <w:r>
-        <w:rPr>
-          <w:rFonts w:ascii="Times New Roman" w:hAnsi="Times New Roman" w:cs="Times New Roman"/>
-          <w:sz w:val="24"/>
-        </w:rPr>
-        <w:t>sick</w:t>
-      </w:r>
-      <w:r>
-        <w:rPr>
-          <w:rFonts w:ascii="Times New Roman" w:hAnsi="Times New Roman" w:cs="Times New Roman"/>
-          <w:sz w:val="24"/>
-        </w:rPr>
-        <w:t xml:space="preserve"> people.</w:t>
-      </w:r>
-      <w:r>
-        <w:rPr>
-          <w:rFonts w:ascii="Times New Roman" w:hAnsi="Times New Roman" w:cs="Times New Roman"/>
-          <w:sz w:val="24"/>
-        </w:rPr>
-        <w:t xml:space="preserve"> </w:t>
-      </w:r>
-      <w:r>
-        <w:rPr>
-          <w:rFonts w:ascii="Times New Roman" w:hAnsi="Times New Roman" w:cs="Times New Roman"/>
-          <w:sz w:val="24"/>
-        </w:rPr>
-        <w:t>In line with recent advances in Information Technology, the Tata Memorial Centre has established a comprehensive computerization of Medical Records, Material Management and Administration and also improved communication by widening of the Electronic mail and Internet facilities.</w:t>
-      </w:r>
-      <w:r>
-        <w:rPr>
-          <w:rFonts w:ascii="Times New Roman" w:hAnsi="Times New Roman" w:cs="Times New Roman"/>
-          <w:sz w:val="24"/>
-        </w:rPr>
-        <w:t xml:space="preserve"> The said studies prove that making Information Management will result more efficient and effective system within the Hospital. All information has been </w:t>
-      </w:r>
-      <w:r>
-        <w:rPr>
-          <w:rFonts w:ascii="Times New Roman" w:hAnsi="Times New Roman" w:cs="Times New Roman"/>
-          <w:sz w:val="24"/>
-        </w:rPr>
-        <w:lastRenderedPageBreak/>
-        <w:t xml:space="preserve">gathered through research, facts, and findings components. Some problems occurred such as human errors in recording and calculating different task or </w:t>
-      </w:r>
-      <w:r>
-        <w:rPr>
-          <w:rFonts w:ascii="Times New Roman" w:hAnsi="Times New Roman" w:cs="Times New Roman"/>
-          <w:sz w:val="24"/>
-        </w:rPr>
-        <w:t>activities</w:t>
-      </w:r>
-      <w:r>
-        <w:rPr>
-          <w:rFonts w:ascii="Times New Roman" w:hAnsi="Times New Roman" w:cs="Times New Roman"/>
-          <w:sz w:val="24"/>
-        </w:rPr>
-        <w:t xml:space="preserve"> that will cost delay in the flow of work. TMH helps to </w:t>
-      </w:r>
-      <w:r>
-        <w:rPr>
-          <w:rFonts w:ascii="Times New Roman" w:hAnsi="Times New Roman" w:cs="Times New Roman"/>
-          <w:sz w:val="24"/>
-        </w:rPr>
-        <w:t>evaluate</w:t>
-      </w:r>
-      <w:r>
-        <w:rPr>
-          <w:rFonts w:ascii="Times New Roman" w:hAnsi="Times New Roman" w:cs="Times New Roman"/>
-          <w:sz w:val="24"/>
-        </w:rPr>
-        <w:t xml:space="preserve"> our project with the certain </w:t>
-      </w:r>
-      <w:r>
-        <w:rPr>
-          <w:rFonts w:ascii="Times New Roman" w:hAnsi="Times New Roman" w:cs="Times New Roman"/>
-          <w:sz w:val="24"/>
-        </w:rPr>
-        <w:t>similarities</w:t>
-      </w:r>
-      <w:r>
-        <w:rPr>
-          <w:rFonts w:ascii="Times New Roman" w:hAnsi="Times New Roman" w:cs="Times New Roman"/>
-          <w:sz w:val="24"/>
-        </w:rPr>
-        <w:t xml:space="preserve"> such as speeding up the daily activities and </w:t>
-      </w:r>
-      <w:r>
-        <w:rPr>
-          <w:rFonts w:ascii="Times New Roman" w:hAnsi="Times New Roman" w:cs="Times New Roman"/>
-          <w:sz w:val="24"/>
-        </w:rPr>
-        <w:t>increase</w:t>
-      </w:r>
-      <w:r>
-        <w:rPr>
-          <w:rFonts w:ascii="Times New Roman" w:hAnsi="Times New Roman" w:cs="Times New Roman"/>
-          <w:sz w:val="24"/>
-        </w:rPr>
-        <w:t xml:space="preserve"> productivity of the stuffs.</w:t>
-      </w:r>
-    </w:p>
-    <w:p>
-      <w:pPr>
-        <w:spacing w:line="480" w:lineRule="auto"/>
-        <w:rPr>
-          <w:rFonts w:ascii="Times New Roman" w:hAnsi="Times New Roman" w:cs="Times New Roman"/>
-          <w:sz w:val="24"/>
-          <w:szCs w:val="24"/>
-        </w:rPr>
-      </w:pPr>
-      <w:r>
-        <w:t xml:space="preserve">      </w:t>
+        <w:t xml:space="preserve">first one is removal of paper. No more paper, handouts and anything related with paper records and etc. The pain of handwritten record is removed. When a particular record of was requested, the hospital will provide a print-out of it. These print-outs are copies of the EPN. “Entered Once, Used many Times”, this second benefit indicates that the </w:t>
+      </w:r>
+      <w:r>
+        <w:rPr>
+          <w:rFonts w:ascii="Times New Roman" w:hAnsi="Times New Roman" w:cs="Times New Roman"/>
+          <w:sz w:val="24"/>
+          <w:szCs w:val="24"/>
+        </w:rPr>
+        <w:t>full</w:t>
+      </w:r>
+      <w:r>
+        <w:rPr>
+          <w:rFonts w:ascii="Times New Roman" w:hAnsi="Times New Roman" w:cs="Times New Roman"/>
+          <w:sz w:val="24"/>
+          <w:szCs w:val="24"/>
+        </w:rPr>
+        <w:t xml:space="preserve"> data </w:t>
+      </w:r>
+      <w:r>
+        <w:rPr>
+          <w:rFonts w:ascii="Times New Roman" w:hAnsi="Times New Roman" w:cs="Times New Roman"/>
+          <w:sz w:val="24"/>
+          <w:szCs w:val="24"/>
+        </w:rPr>
+        <w:t>given by the</w:t>
+      </w:r>
+      <w:r>
+        <w:rPr>
+          <w:rFonts w:ascii="Times New Roman" w:hAnsi="Times New Roman" w:cs="Times New Roman"/>
+          <w:sz w:val="24"/>
+          <w:szCs w:val="24"/>
+        </w:rPr>
+        <w:t xml:space="preserve"> patient </w:t>
+      </w:r>
+      <w:r>
+        <w:rPr>
+          <w:rFonts w:ascii="Times New Roman" w:hAnsi="Times New Roman" w:cs="Times New Roman"/>
+          <w:sz w:val="24"/>
+          <w:szCs w:val="24"/>
+        </w:rPr>
+        <w:t>could possibly be involved in every hospital’s automated processes. These data are going through the hospital’s data flow</w:t>
+      </w:r>
+      <w:r>
+        <w:rPr>
+          <w:rFonts w:ascii="Times New Roman" w:hAnsi="Times New Roman" w:cs="Times New Roman"/>
+          <w:sz w:val="24"/>
+          <w:szCs w:val="24"/>
+        </w:rPr>
+        <w:t xml:space="preserve"> with respect of relevance. </w:t>
       </w:r>
       <w:r>
         <w:rPr>
@@ -6041,120 +6050,7 @@
           <w:sz w:val="24"/>
           <w:szCs w:val="24"/>
         </w:rPr>
-        <w:t xml:space="preserve">formation System provides an electronic patient note system spanning the whole of pregnancy. Electronic patient note or EPN is the dot for the term Electronic patient record because EPN emphasize that our new approach should put the clinician-patient interaction first and foremost from which all the benefits of the captured electronic information will </w:t>
-      </w:r>
-      <w:r>
-        <w:rPr>
-          <w:rFonts w:ascii="Times New Roman" w:hAnsi="Times New Roman" w:cs="Times New Roman"/>
-          <w:sz w:val="24"/>
-          <w:szCs w:val="24"/>
-        </w:rPr>
-        <w:t>naturally flow. EPN enables the following to flow naturally, first is accuracy. Accuracy in terms of being accurate of every clinician in clinical record because they knew the importance of each clinical record for each patient. Clarification, there will be no duplication of record because EPN will act as a replacement for handwritten note, there will be no handouts of any patient record unless someone in the position requested a print-out of it. Clinical record is the only record and it will be respected and treated as a confidential information</w:t>
-      </w:r>
-      <w:r>
-        <w:rPr>
-          <w:rFonts w:ascii="Times New Roman" w:hAnsi="Times New Roman" w:cs="Times New Roman"/>
-          <w:sz w:val="24"/>
-          <w:szCs w:val="24"/>
-        </w:rPr>
-        <w:t xml:space="preserve"> just like the former handwritten note. Second is compliance and completeness, this one is a process with a mandatory charge when a patient is giving their data, there will be a full data entry compliance and all relevant information should be completed. </w:t>
-      </w:r>
-      <w:r>
-        <w:rPr>
-          <w:rFonts w:ascii="Times New Roman" w:hAnsi="Times New Roman" w:cs="Times New Roman"/>
-          <w:sz w:val="24"/>
-          <w:szCs w:val="24"/>
-        </w:rPr>
-        <w:t>Some benefits given provided by the system</w:t>
-      </w:r>
-      <w:r>
-        <w:rPr>
-          <w:rFonts w:ascii="Times New Roman" w:hAnsi="Times New Roman" w:cs="Times New Roman"/>
-          <w:sz w:val="24"/>
-          <w:szCs w:val="24"/>
-        </w:rPr>
-        <w:t xml:space="preserve">, first one is removal of paper. No more paper, handouts and anything related with paper records and etc. The pain of handwritten record is removed. When a particular record of was requested, the hospital will provide a print-out of it. These print-outs are copies of the EPN. “Entered Once, Used many Times”, this second benefit indicates that the </w:t>
-      </w:r>
-      <w:r>
-        <w:rPr>
-          <w:rFonts w:ascii="Times New Roman" w:hAnsi="Times New Roman" w:cs="Times New Roman"/>
-          <w:sz w:val="24"/>
-          <w:szCs w:val="24"/>
-        </w:rPr>
-        <w:t>full</w:t>
-      </w:r>
-      <w:r>
-        <w:rPr>
-          <w:rFonts w:ascii="Times New Roman" w:hAnsi="Times New Roman" w:cs="Times New Roman"/>
-          <w:sz w:val="24"/>
-          <w:szCs w:val="24"/>
-        </w:rPr>
-        <w:t xml:space="preserve"> data </w:t>
-      </w:r>
-      <w:r>
-        <w:rPr>
-          <w:rFonts w:ascii="Times New Roman" w:hAnsi="Times New Roman" w:cs="Times New Roman"/>
-          <w:sz w:val="24"/>
-          <w:szCs w:val="24"/>
-        </w:rPr>
-        <w:t>given by the</w:t>
-      </w:r>
-      <w:r>
-        <w:rPr>
-          <w:rFonts w:ascii="Times New Roman" w:hAnsi="Times New Roman" w:cs="Times New Roman"/>
-          <w:sz w:val="24"/>
-          <w:szCs w:val="24"/>
-        </w:rPr>
-        <w:t xml:space="preserve"> patient </w:t>
-      </w:r>
-      <w:r>
-        <w:rPr>
-          <w:rFonts w:ascii="Times New Roman" w:hAnsi="Times New Roman" w:cs="Times New Roman"/>
-          <w:sz w:val="24"/>
-          <w:szCs w:val="24"/>
-        </w:rPr>
-        <w:t xml:space="preserve">could possibly be involved in every hospital’s automated </w:t>
-      </w:r>
-      <w:r>
-        <w:rPr>
-          <w:rFonts w:ascii="Times New Roman" w:hAnsi="Times New Roman" w:cs="Times New Roman"/>
-          <w:sz w:val="24"/>
-          <w:szCs w:val="24"/>
-        </w:rPr>
-        <w:lastRenderedPageBreak/>
-        <w:t>processes. These data are going through the hospital’s data flow</w:t>
-      </w:r>
-      <w:r>
-        <w:rPr>
-          <w:rFonts w:ascii="Times New Roman" w:hAnsi="Times New Roman" w:cs="Times New Roman"/>
-          <w:sz w:val="24"/>
-          <w:szCs w:val="24"/>
-        </w:rPr>
-        <w:t xml:space="preserve"> with respect of relevance. </w:t>
-      </w:r>
-      <w:r>
-        <w:rPr>
-          <w:rFonts w:ascii="Times New Roman" w:hAnsi="Times New Roman" w:cs="Times New Roman"/>
-          <w:sz w:val="24"/>
-          <w:szCs w:val="24"/>
-        </w:rPr>
-        <w:t>Athena™ Maternity In</w:t>
-      </w:r>
-      <w:r>
-        <w:rPr>
-          <w:rFonts w:ascii="Times New Roman" w:hAnsi="Times New Roman" w:cs="Times New Roman"/>
-          <w:sz w:val="24"/>
-          <w:szCs w:val="24"/>
-        </w:rPr>
-        <w:t>formation System</w:t>
-      </w:r>
-      <w:r>
-        <w:rPr>
-          <w:rFonts w:ascii="Times New Roman" w:hAnsi="Times New Roman" w:cs="Times New Roman"/>
-          <w:sz w:val="24"/>
-          <w:szCs w:val="24"/>
-        </w:rPr>
-        <w:t xml:space="preserve"> provides top-level of services when it comes on securing and gathering data, producing some new specifications in automated processes particularly in setting patient’s data as a flexible data and lastly the electronic patient notes or EPN that acts as a new approach between clinician and patient</w:t>
+        <w:t>formation System provides top-level of services when it comes on securing and gathering data, producing some new specifications in automated processes particularly in setting patient’s data as a flexible data and lastly the electronic patient notes or EPN that acts as a new approach between clinician and patient</w:t>
       </w:r>
       <w:r>
         <w:rPr>
@@ -6164,8 +6060,6 @@
         </w:rPr>
         <w:t xml:space="preserve"> when it comes on highlighting the benefits of the captured electronic information and actually used it under hospital’s data flow.</w:t>
       </w:r>
-      <w:bookmarkStart w:id="0" w:name="_GoBack"/>
-      <w:bookmarkEnd w:id="0"/>
       <w:r>
         <w:rPr>
           <w:rFonts w:ascii="Times New Roman" w:hAnsi="Times New Roman" w:cs="Times New Roman"/>
@@ -6641,18 +6535,6 @@
                             </w:pPr>
                             <w:r>
                               <w:t>Patient Record Management System</w:t>
-                            </w:r>
-                          </w:p>
-                          <w:p>
-                            <w:pPr>
-                              <w:pStyle w:val="ListParagraph"/>
-                              <w:numPr>
-                                <w:ilvl w:val="0"/>
-                                <w:numId w:val="1"/>
-                              </w:numPr>
-                            </w:pPr>
-                            <w:r>
-                              <w:t>Inventory System</w:t>
                             </w:r>
                           </w:p>
                           <w:p>
@@ -6913,18 +6795,6 @@
                         </w:numPr>
                       </w:pPr>
                       <w:r>
-                        <w:t>Inventory System</w:t>
-                      </w:r>
-                    </w:p>
-                    <w:p>
-                      <w:pPr>
-                        <w:pStyle w:val="ListParagraph"/>
-                        <w:numPr>
-                          <w:ilvl w:val="0"/>
-                          <w:numId w:val="1"/>
-                        </w:numPr>
-                      </w:pPr>
-                      <w:r>
                         <w:t>Billing System</w:t>
                       </w:r>
                     </w:p>
@@ -7705,15 +7575,15 @@
           <w:sz w:val="24"/>
           <w:szCs w:val="24"/>
         </w:rPr>
-        <w:t xml:space="preserve"> Record Management System; </w:t>
-      </w:r>
-      <w:r>
-        <w:rPr>
-          <w:rFonts w:ascii="Times New Roman" w:hAnsi="Times New Roman" w:cs="Times New Roman"/>
-          <w:sz w:val="24"/>
-          <w:szCs w:val="24"/>
-        </w:rPr>
-        <w:t xml:space="preserve">Clinic Item Monitoring; Billing System; </w:t>
+        <w:t xml:space="preserve"> Record Management System</w:t>
+      </w:r>
+      <w:r>
+        <w:rPr>
+          <w:rFonts w:ascii="Times New Roman" w:hAnsi="Times New Roman" w:cs="Times New Roman"/>
+          <w:sz w:val="24"/>
+          <w:szCs w:val="24"/>
+        </w:rPr>
+        <w:t xml:space="preserve">; Billing System; </w:t>
       </w:r>
       <w:r>
         <w:rPr>
@@ -9454,7 +9324,7 @@
           <w:sz w:val="24"/>
           <w:szCs w:val="24"/>
         </w:rPr>
-        <w:t xml:space="preserve">     Analysis is detailed examination of the elements or structure of something, typically as a basis for discussion or interpretation. Most of organizations use business process automation to improve workflow and end-to-end business process. This type of strategy begins with an actual analysis of a “physical process” or manual process inside the organization in which the services are done or given. As a dependent phase, it will rely on what is present and dramatically improve the processes by proposing some improvements in order to provide satisfying services. A new technology alone is not enough to say that it is a project success but also endorsing the improvements of business processes inside the organization in such a way that users trust the system and find it easy enough to use. As related in systems analysis, clients will give information about their manual processes </w:t>
+        <w:t xml:space="preserve">     Analysis is detailed examination of the elements or structure of something, typically as a basis for discussion or interpretation. Most of organizations use business process automation to improve workflow and end-to-end business process. This type of strategy begins with an actual analysis of a “physical process” or manual process inside the organization in which the services are done or given. As a dependent phase, it will rely on what is present and dramatically improve the processes by proposing some improvements in order to provide satisfying services. A new technology alone is not enough to say that it is a project success but also endorsing the improvements of business processes inside the organization in such a way that users trust the system and find it easy enough to use. As related in systems analysis, clients will give information about their manual processes and </w:t>
       </w:r>
       <w:r>
         <w:rPr>
@@ -9463,7 +9333,7 @@
           <w:szCs w:val="24"/>
         </w:rPr>
         <w:lastRenderedPageBreak/>
-        <w:t>and eventually offers automation corresponds to their concern. This will help to provide such services in order to reach their goals in a way that technology is involved.</w:t>
+        <w:t>eventually offers automation corresponds to their concern. This will help to provide such services in order to reach their goals in a way that technology is involved.</w:t>
       </w:r>
     </w:p>
     <w:p>
@@ -9730,36 +9600,28 @@
           <w:sz w:val="24"/>
           <w:szCs w:val="24"/>
         </w:rPr>
-        <w:t xml:space="preserve">     Making sure that the application/software is up and running in the respective environment is talking about maintenance. Maintenance is the last phase wherein the system are already deployed and then the actual problems comes up and need to be solved from time to time. Every organization must still have a communication to their </w:t>
-      </w:r>
-      <w:r>
-        <w:rPr>
-          <w:rFonts w:ascii="Times New Roman" w:hAnsi="Times New Roman" w:cs="Times New Roman"/>
+        <w:t xml:space="preserve">     Making sure that the application/software is up and running in the respective environment is talking about maintenance. Maintenance is the last phase wherein the system are already deployed and then the actual problems comes up and need to be solved from time to time. Every organization must still have a communication to their client in order to solve each problems and any other concern in their product. This process where the care is taken for the developed product is known as maintenance.</w:t>
+      </w:r>
+    </w:p>
+    <w:p>
+      <w:pPr>
+        <w:spacing w:line="480" w:lineRule="auto"/>
+        <w:jc w:val="both"/>
+        <w:rPr>
+          <w:rFonts w:ascii="Times New Roman" w:hAnsi="Times New Roman" w:cs="Times New Roman"/>
+          <w:b/>
+          <w:sz w:val="24"/>
+          <w:szCs w:val="24"/>
+        </w:rPr>
+      </w:pPr>
+      <w:r>
+        <w:rPr>
+          <w:rFonts w:ascii="Times New Roman" w:hAnsi="Times New Roman" w:cs="Times New Roman"/>
+          <w:b/>
           <w:sz w:val="24"/>
           <w:szCs w:val="24"/>
         </w:rPr>
         <w:lastRenderedPageBreak/>
-        <w:t>client in order to solve each problems and any other concern in their product. This process where the care is taken for the developed product is known as maintenance.</w:t>
-      </w:r>
-    </w:p>
-    <w:p>
-      <w:pPr>
-        <w:spacing w:line="480" w:lineRule="auto"/>
-        <w:jc w:val="both"/>
-        <w:rPr>
-          <w:rFonts w:ascii="Times New Roman" w:hAnsi="Times New Roman" w:cs="Times New Roman"/>
-          <w:b/>
-          <w:sz w:val="24"/>
-          <w:szCs w:val="24"/>
-        </w:rPr>
-      </w:pPr>
-      <w:r>
-        <w:rPr>
-          <w:rFonts w:ascii="Times New Roman" w:hAnsi="Times New Roman" w:cs="Times New Roman"/>
-          <w:b/>
-          <w:sz w:val="24"/>
-          <w:szCs w:val="24"/>
-        </w:rPr>
         <w:t>Use Case Diagram</w:t>
       </w:r>
     </w:p>
@@ -10308,9 +10170,9 @@
         <w:tblLook w:val="0620" w:firstRow="1" w:lastRow="0" w:firstColumn="0" w:lastColumn="0" w:noHBand="1" w:noVBand="1"/>
       </w:tblPr>
       <w:tblGrid>
-        <w:gridCol w:w="2992"/>
-        <w:gridCol w:w="2614"/>
-        <w:gridCol w:w="3250"/>
+        <w:gridCol w:w="2916"/>
+        <w:gridCol w:w="2560"/>
+        <w:gridCol w:w="3164"/>
       </w:tblGrid>
       <w:tr>
         <w:trPr>
@@ -10597,6 +10459,7 @@
                 <w:sz w:val="24"/>
                 <w:szCs w:val="24"/>
               </w:rPr>
+              <w:lastRenderedPageBreak/>
               <w:t>Patient profiles module</w:t>
             </w:r>
           </w:p>
@@ -10620,16 +10483,7 @@
                 <w:sz w:val="24"/>
                 <w:szCs w:val="24"/>
               </w:rPr>
-              <w:t xml:space="preserve">1. Click “Patients” in the </w:t>
-            </w:r>
-            <w:r>
-              <w:rPr>
-                <w:rFonts w:ascii="Times New Roman" w:hAnsi="Times New Roman" w:cs="Times New Roman"/>
-                <w:sz w:val="24"/>
-                <w:szCs w:val="24"/>
-              </w:rPr>
-              <w:lastRenderedPageBreak/>
-              <w:t>navigation bar</w:t>
+              <w:t>1. Click “Patients” in the navigation bar</w:t>
             </w:r>
           </w:p>
           <w:p>
@@ -10688,17 +10542,7 @@
                 <w:sz w:val="24"/>
                 <w:szCs w:val="24"/>
               </w:rPr>
-              <w:lastRenderedPageBreak/>
-              <w:t xml:space="preserve">The system will show the </w:t>
-            </w:r>
-            <w:r>
-              <w:rPr>
-                <w:rFonts w:ascii="Times New Roman" w:hAnsi="Times New Roman" w:cs="Times New Roman"/>
-                <w:sz w:val="24"/>
-                <w:szCs w:val="24"/>
-              </w:rPr>
-              <w:lastRenderedPageBreak/>
-              <w:t>patient’s information, her timeline about the patient’s maternal case, and settings for the profile.</w:t>
+              <w:t>The system will show the patient’s information, her timeline about the patient’s maternal case, and settings for the profile.</w:t>
             </w:r>
           </w:p>
         </w:tc>
@@ -10727,7 +10571,6 @@
                 <w:sz w:val="24"/>
                 <w:szCs w:val="24"/>
               </w:rPr>
-              <w:lastRenderedPageBreak/>
               <w:t>Scheduling module</w:t>
             </w:r>
           </w:p>
@@ -10952,6 +10795,7 @@
                 <w:sz w:val="24"/>
                 <w:szCs w:val="24"/>
               </w:rPr>
+              <w:lastRenderedPageBreak/>
               <w:t>4. Enter the Verification Code that will be sent through SMS</w:t>
             </w:r>
           </w:p>
@@ -10970,7 +10814,6 @@
                 <w:sz w:val="24"/>
                 <w:szCs w:val="24"/>
               </w:rPr>
-              <w:lastRenderedPageBreak/>
               <w:t>5. Enter the verification code in the text box</w:t>
             </w:r>
           </w:p>
@@ -11034,7 +10877,6 @@
                 <w:sz w:val="24"/>
                 <w:szCs w:val="24"/>
               </w:rPr>
-              <w:lastRenderedPageBreak/>
               <w:t>Medical report module</w:t>
             </w:r>
           </w:p>
@@ -11231,6 +11073,7 @@
       </w:pPr>
     </w:p>
     <w:sectPr>
+      <w:headerReference w:type="default" r:id="rId17"/>
       <w:pgSz w:w="12240" w:h="15840"/>
       <w:pgMar w:top="1440" w:right="1440" w:bottom="1440" w:left="2160" w:header="720" w:footer="720" w:gutter="0"/>
       <w:cols w:space="720"/>
@@ -11241,7 +11084,7 @@
 </file>
 
 <file path=word/endnotes.xml><?xml version="1.0" encoding="utf-8"?>
-<w:endnotes xmlns:wpc="http://schemas.microsoft.com/office/word/2010/wordprocessingCanvas" xmlns:mc="http://schemas.openxmlformats.org/markup-compatibility/2006" xmlns:o="urn:schemas-microsoft-com:office:office" xmlns:r="http://schemas.openxmlformats.org/officeDocument/2006/relationships" xmlns:m="http://schemas.openxmlformats.org/officeDocument/2006/math" xmlns:v="urn:schemas-microsoft-com:vml" xmlns:wp14="http://schemas.microsoft.com/office/word/2010/wordprocessingDrawing" xmlns:wp="http://schemas.openxmlformats.org/drawingml/2006/wordprocessingDrawing" xmlns:w10="urn:schemas-microsoft-com:office:word" xmlns:w="http://schemas.openxmlformats.org/wordprocessingml/2006/main" xmlns:w14="http://schemas.microsoft.com/office/word/2010/wordml" xmlns:w15="http://schemas.microsoft.com/office/word/2012/wordml" xmlns:wpg="http://schemas.microsoft.com/office/word/2010/wordprocessingGroup" xmlns:wpi="http://schemas.microsoft.com/office/word/2010/wordprocessingInk" xmlns:wne="http://schemas.microsoft.com/office/word/2006/wordml" xmlns:wps="http://schemas.microsoft.com/office/word/2010/wordprocessingShape" mc:Ignorable="w14 w15 wp14">
+<w:endnotes xmlns:wpc="http://schemas.microsoft.com/office/word/2010/wordprocessingCanvas" xmlns:cx="http://schemas.microsoft.com/office/drawing/2014/chartex" xmlns:cx1="http://schemas.microsoft.com/office/drawing/2015/9/8/chartex" xmlns:cx2="http://schemas.microsoft.com/office/drawing/2015/10/21/chartex" xmlns:cx3="http://schemas.microsoft.com/office/drawing/2016/5/9/chartex" xmlns:cx4="http://schemas.microsoft.com/office/drawing/2016/5/10/chartex" xmlns:cx5="http://schemas.microsoft.com/office/drawing/2016/5/11/chartex" xmlns:cx6="http://schemas.microsoft.com/office/drawing/2016/5/12/chartex" xmlns:cx7="http://schemas.microsoft.com/office/drawing/2016/5/13/chartex" xmlns:cx8="http://schemas.microsoft.com/office/drawing/2016/5/14/chartex" xmlns:mc="http://schemas.openxmlformats.org/markup-compatibility/2006" xmlns:aink="http://schemas.microsoft.com/office/drawing/2016/ink" xmlns:am3d="http://schemas.microsoft.com/office/drawing/2017/model3d" xmlns:o="urn:schemas-microsoft-com:office:office" xmlns:r="http://schemas.openxmlformats.org/officeDocument/2006/relationships" xmlns:m="http://schemas.openxmlformats.org/officeDocument/2006/math" xmlns:v="urn:schemas-microsoft-com:vml" xmlns:wp14="http://schemas.microsoft.com/office/word/2010/wordprocessingDrawing" xmlns:wp="http://schemas.openxmlformats.org/drawingml/2006/wordprocessingDrawing" xmlns:w10="urn:schemas-microsoft-com:office:word" xmlns:w="http://schemas.openxmlformats.org/wordprocessingml/2006/main" xmlns:w14="http://schemas.microsoft.com/office/word/2010/wordml" xmlns:w15="http://schemas.microsoft.com/office/word/2012/wordml" xmlns:w16cid="http://schemas.microsoft.com/office/word/2016/wordml/cid" xmlns:w16se="http://schemas.microsoft.com/office/word/2015/wordml/symex" xmlns:wpg="http://schemas.microsoft.com/office/word/2010/wordprocessingGroup" xmlns:wpi="http://schemas.microsoft.com/office/word/2010/wordprocessingInk" xmlns:wne="http://schemas.microsoft.com/office/word/2006/wordml" xmlns:wps="http://schemas.microsoft.com/office/word/2010/wordprocessingShape" mc:Ignorable="w14 w15 w16se w16cid wp14">
   <w:endnote w:type="separator" w:id="-1">
     <w:p>
       <w:pPr>
@@ -11266,7 +11109,7 @@
 </file>
 
 <file path=word/footnotes.xml><?xml version="1.0" encoding="utf-8"?>
-<w:footnotes xmlns:wpc="http://schemas.microsoft.com/office/word/2010/wordprocessingCanvas" xmlns:mc="http://schemas.openxmlformats.org/markup-compatibility/2006" xmlns:o="urn:schemas-microsoft-com:office:office" xmlns:r="http://schemas.openxmlformats.org/officeDocument/2006/relationships" xmlns:m="http://schemas.openxmlformats.org/officeDocument/2006/math" xmlns:v="urn:schemas-microsoft-com:vml" xmlns:wp14="http://schemas.microsoft.com/office/word/2010/wordprocessingDrawing" xmlns:wp="http://schemas.openxmlformats.org/drawingml/2006/wordprocessingDrawing" xmlns:w10="urn:schemas-microsoft-com:office:word" xmlns:w="http://schemas.openxmlformats.org/wordprocessingml/2006/main" xmlns:w14="http://schemas.microsoft.com/office/word/2010/wordml" xmlns:w15="http://schemas.microsoft.com/office/word/2012/wordml" xmlns:wpg="http://schemas.microsoft.com/office/word/2010/wordprocessingGroup" xmlns:wpi="http://schemas.microsoft.com/office/word/2010/wordprocessingInk" xmlns:wne="http://schemas.microsoft.com/office/word/2006/wordml" xmlns:wps="http://schemas.microsoft.com/office/word/2010/wordprocessingShape" mc:Ignorable="w14 w15 wp14">
+<w:footnotes xmlns:wpc="http://schemas.microsoft.com/office/word/2010/wordprocessingCanvas" xmlns:cx="http://schemas.microsoft.com/office/drawing/2014/chartex" xmlns:cx1="http://schemas.microsoft.com/office/drawing/2015/9/8/chartex" xmlns:cx2="http://schemas.microsoft.com/office/drawing/2015/10/21/chartex" xmlns:cx3="http://schemas.microsoft.com/office/drawing/2016/5/9/chartex" xmlns:cx4="http://schemas.microsoft.com/office/drawing/2016/5/10/chartex" xmlns:cx5="http://schemas.microsoft.com/office/drawing/2016/5/11/chartex" xmlns:cx6="http://schemas.microsoft.com/office/drawing/2016/5/12/chartex" xmlns:cx7="http://schemas.microsoft.com/office/drawing/2016/5/13/chartex" xmlns:cx8="http://schemas.microsoft.com/office/drawing/2016/5/14/chartex" xmlns:mc="http://schemas.openxmlformats.org/markup-compatibility/2006" xmlns:aink="http://schemas.microsoft.com/office/drawing/2016/ink" xmlns:am3d="http://schemas.microsoft.com/office/drawing/2017/model3d" xmlns:o="urn:schemas-microsoft-com:office:office" xmlns:r="http://schemas.openxmlformats.org/officeDocument/2006/relationships" xmlns:m="http://schemas.openxmlformats.org/officeDocument/2006/math" xmlns:v="urn:schemas-microsoft-com:vml" xmlns:wp14="http://schemas.microsoft.com/office/word/2010/wordprocessingDrawing" xmlns:wp="http://schemas.openxmlformats.org/drawingml/2006/wordprocessingDrawing" xmlns:w10="urn:schemas-microsoft-com:office:word" xmlns:w="http://schemas.openxmlformats.org/wordprocessingml/2006/main" xmlns:w14="http://schemas.microsoft.com/office/word/2010/wordml" xmlns:w15="http://schemas.microsoft.com/office/word/2012/wordml" xmlns:w16cid="http://schemas.microsoft.com/office/word/2016/wordml/cid" xmlns:w16se="http://schemas.microsoft.com/office/word/2015/wordml/symex" xmlns:wpg="http://schemas.microsoft.com/office/word/2010/wordprocessingGroup" xmlns:wpi="http://schemas.microsoft.com/office/word/2010/wordprocessingInk" xmlns:wne="http://schemas.microsoft.com/office/word/2006/wordml" xmlns:wps="http://schemas.microsoft.com/office/word/2010/wordprocessingShape" mc:Ignorable="w14 w15 w16se w16cid wp14">
   <w:footnote w:type="separator" w:id="-1">
     <w:p>
       <w:pPr>
@@ -11290,9 +11133,86 @@
 </w:footnotes>
 </file>
 
+<file path=word/header1.xml><?xml version="1.0" encoding="utf-8"?>
+<w:hdr xmlns:wpc="http://schemas.microsoft.com/office/word/2010/wordprocessingCanvas" xmlns:cx="http://schemas.microsoft.com/office/drawing/2014/chartex" xmlns:cx1="http://schemas.microsoft.com/office/drawing/2015/9/8/chartex" xmlns:cx2="http://schemas.microsoft.com/office/drawing/2015/10/21/chartex" xmlns:cx3="http://schemas.microsoft.com/office/drawing/2016/5/9/chartex" xmlns:cx4="http://schemas.microsoft.com/office/drawing/2016/5/10/chartex" xmlns:cx5="http://schemas.microsoft.com/office/drawing/2016/5/11/chartex" xmlns:cx6="http://schemas.microsoft.com/office/drawing/2016/5/12/chartex" xmlns:cx7="http://schemas.microsoft.com/office/drawing/2016/5/13/chartex" xmlns:cx8="http://schemas.microsoft.com/office/drawing/2016/5/14/chartex" xmlns:mc="http://schemas.openxmlformats.org/markup-compatibility/2006" xmlns:aink="http://schemas.microsoft.com/office/drawing/2016/ink" xmlns:am3d="http://schemas.microsoft.com/office/drawing/2017/model3d" xmlns:o="urn:schemas-microsoft-com:office:office" xmlns:r="http://schemas.openxmlformats.org/officeDocument/2006/relationships" xmlns:m="http://schemas.openxmlformats.org/officeDocument/2006/math" xmlns:v="urn:schemas-microsoft-com:vml" xmlns:wp14="http://schemas.microsoft.com/office/word/2010/wordprocessingDrawing" xmlns:wp="http://schemas.openxmlformats.org/drawingml/2006/wordprocessingDrawing" xmlns:w10="urn:schemas-microsoft-com:office:word" xmlns:w="http://schemas.openxmlformats.org/wordprocessingml/2006/main" xmlns:w14="http://schemas.microsoft.com/office/word/2010/wordml" xmlns:w15="http://schemas.microsoft.com/office/word/2012/wordml" xmlns:w16cid="http://schemas.microsoft.com/office/word/2016/wordml/cid" xmlns:w16se="http://schemas.microsoft.com/office/word/2015/wordml/symex" xmlns:wpg="http://schemas.microsoft.com/office/word/2010/wordprocessingGroup" xmlns:wpi="http://schemas.microsoft.com/office/word/2010/wordprocessingInk" xmlns:wne="http://schemas.microsoft.com/office/word/2006/wordml" xmlns:wps="http://schemas.microsoft.com/office/word/2010/wordprocessingShape" mc:Ignorable="w14 w15 w16se w16cid wp14">
+  <w:p>
+    <w:pPr>
+      <w:pStyle w:val="Header"/>
+      <w:tabs>
+        <w:tab w:val="clear" w:pos="4680"/>
+        <w:tab w:val="clear" w:pos="9360"/>
+      </w:tabs>
+      <w:jc w:val="right"/>
+      <w:rPr>
+        <w:color w:val="548DD4" w:themeColor="text2" w:themeTint="99"/>
+        <w:sz w:val="24"/>
+        <w:szCs w:val="24"/>
+      </w:rPr>
+    </w:pPr>
+    <w:r>
+      <w:rPr>
+        <w:color w:val="548DD4" w:themeColor="text2" w:themeTint="99"/>
+        <w:sz w:val="24"/>
+        <w:szCs w:val="24"/>
+      </w:rPr>
+      <w:t xml:space="preserve">Page </w:t>
+    </w:r>
+    <w:r>
+      <w:rPr>
+        <w:color w:val="548DD4" w:themeColor="text2" w:themeTint="99"/>
+        <w:sz w:val="24"/>
+        <w:szCs w:val="24"/>
+      </w:rPr>
+      <w:fldChar w:fldCharType="begin"/>
+    </w:r>
+    <w:r>
+      <w:rPr>
+        <w:color w:val="548DD4" w:themeColor="text2" w:themeTint="99"/>
+        <w:sz w:val="24"/>
+        <w:szCs w:val="24"/>
+      </w:rPr>
+      <w:instrText xml:space="preserve"> PAGE   \* MERGEFORMAT </w:instrText>
+    </w:r>
+    <w:r>
+      <w:rPr>
+        <w:color w:val="548DD4" w:themeColor="text2" w:themeTint="99"/>
+        <w:sz w:val="24"/>
+        <w:szCs w:val="24"/>
+      </w:rPr>
+      <w:fldChar w:fldCharType="separate"/>
+    </w:r>
+    <w:r>
+      <w:rPr>
+        <w:noProof/>
+        <w:color w:val="548DD4" w:themeColor="text2" w:themeTint="99"/>
+        <w:sz w:val="24"/>
+        <w:szCs w:val="24"/>
+      </w:rPr>
+      <w:t>20</w:t>
+    </w:r>
+    <w:r>
+      <w:rPr>
+        <w:color w:val="548DD4" w:themeColor="text2" w:themeTint="99"/>
+        <w:sz w:val="24"/>
+        <w:szCs w:val="24"/>
+      </w:rPr>
+      <w:fldChar w:fldCharType="end"/>
+    </w:r>
+  </w:p>
+  <w:p>
+    <w:pPr>
+      <w:pStyle w:val="Header"/>
+      <w:rPr>
+        <w:lang w:val="en-PH"/>
+      </w:rPr>
+    </w:pPr>
+  </w:p>
+</w:hdr>
+</file>
+
 <file path=word/numbering.xml><?xml version="1.0" encoding="utf-8"?>
-<w:numbering xmlns:wpc="http://schemas.microsoft.com/office/word/2010/wordprocessingCanvas" xmlns:mc="http://schemas.openxmlformats.org/markup-compatibility/2006" xmlns:o="urn:schemas-microsoft-com:office:office" xmlns:r="http://schemas.openxmlformats.org/officeDocument/2006/relationships" xmlns:m="http://schemas.openxmlformats.org/officeDocument/2006/math" xmlns:v="urn:schemas-microsoft-com:vml" xmlns:wp14="http://schemas.microsoft.com/office/word/2010/wordprocessingDrawing" xmlns:wp="http://schemas.openxmlformats.org/drawingml/2006/wordprocessingDrawing" xmlns:w10="urn:schemas-microsoft-com:office:word" xmlns:w="http://schemas.openxmlformats.org/wordprocessingml/2006/main" xmlns:w14="http://schemas.microsoft.com/office/word/2010/wordml" xmlns:w15="http://schemas.microsoft.com/office/word/2012/wordml" xmlns:wpg="http://schemas.microsoft.com/office/word/2010/wordprocessingGroup" xmlns:wpi="http://schemas.microsoft.com/office/word/2010/wordprocessingInk" xmlns:wne="http://schemas.microsoft.com/office/word/2006/wordml" xmlns:wps="http://schemas.microsoft.com/office/word/2010/wordprocessingShape" mc:Ignorable="w14 w15 wp14">
-  <w:abstractNum w:abstractNumId="0">
+<w:numbering xmlns:wpc="http://schemas.microsoft.com/office/word/2010/wordprocessingCanvas" xmlns:cx="http://schemas.microsoft.com/office/drawing/2014/chartex" xmlns:cx1="http://schemas.microsoft.com/office/drawing/2015/9/8/chartex" xmlns:cx2="http://schemas.microsoft.com/office/drawing/2015/10/21/chartex" xmlns:cx3="http://schemas.microsoft.com/office/drawing/2016/5/9/chartex" xmlns:cx4="http://schemas.microsoft.com/office/drawing/2016/5/10/chartex" xmlns:cx5="http://schemas.microsoft.com/office/drawing/2016/5/11/chartex" xmlns:cx6="http://schemas.microsoft.com/office/drawing/2016/5/12/chartex" xmlns:cx7="http://schemas.microsoft.com/office/drawing/2016/5/13/chartex" xmlns:cx8="http://schemas.microsoft.com/office/drawing/2016/5/14/chartex" xmlns:mc="http://schemas.openxmlformats.org/markup-compatibility/2006" xmlns:aink="http://schemas.microsoft.com/office/drawing/2016/ink" xmlns:am3d="http://schemas.microsoft.com/office/drawing/2017/model3d" xmlns:o="urn:schemas-microsoft-com:office:office" xmlns:r="http://schemas.openxmlformats.org/officeDocument/2006/relationships" xmlns:m="http://schemas.openxmlformats.org/officeDocument/2006/math" xmlns:v="urn:schemas-microsoft-com:vml" xmlns:wp14="http://schemas.microsoft.com/office/word/2010/wordprocessingDrawing" xmlns:wp="http://schemas.openxmlformats.org/drawingml/2006/wordprocessingDrawing" xmlns:w10="urn:schemas-microsoft-com:office:word" xmlns:w="http://schemas.openxmlformats.org/wordprocessingml/2006/main" xmlns:w14="http://schemas.microsoft.com/office/word/2010/wordml" xmlns:w15="http://schemas.microsoft.com/office/word/2012/wordml" xmlns:w16cid="http://schemas.microsoft.com/office/word/2016/wordml/cid" xmlns:w16se="http://schemas.microsoft.com/office/word/2015/wordml/symex" xmlns:wpg="http://schemas.microsoft.com/office/word/2010/wordprocessingGroup" xmlns:wpi="http://schemas.microsoft.com/office/word/2010/wordprocessingInk" xmlns:wne="http://schemas.microsoft.com/office/word/2006/wordml" xmlns:wps="http://schemas.microsoft.com/office/word/2010/wordprocessingShape" mc:Ignorable="w14 w15 w16se w16cid wp14">
+  <w:abstractNum w:abstractNumId="0" w15:restartNumberingAfterBreak="0">
     <w:nsid w:val="75312874"/>
     <w:multiLevelType w:val="hybridMultilevel"/>
     <w:tmpl w:val="5514330E"/>
@@ -11412,7 +11332,7 @@
 </file>
 
 <file path=word/styles.xml><?xml version="1.0" encoding="utf-8"?>
-<w:styles xmlns:mc="http://schemas.openxmlformats.org/markup-compatibility/2006" xmlns:r="http://schemas.openxmlformats.org/officeDocument/2006/relationships" xmlns:w="http://schemas.openxmlformats.org/wordprocessingml/2006/main" xmlns:w14="http://schemas.microsoft.com/office/word/2010/wordml" xmlns:w15="http://schemas.microsoft.com/office/word/2012/wordml" mc:Ignorable="w14 w15">
+<w:styles xmlns:mc="http://schemas.openxmlformats.org/markup-compatibility/2006" xmlns:r="http://schemas.openxmlformats.org/officeDocument/2006/relationships" xmlns:w="http://schemas.openxmlformats.org/wordprocessingml/2006/main" xmlns:w14="http://schemas.microsoft.com/office/word/2010/wordml" xmlns:w15="http://schemas.microsoft.com/office/word/2012/wordml" xmlns:w16cid="http://schemas.microsoft.com/office/word/2016/wordml/cid" xmlns:w16se="http://schemas.microsoft.com/office/word/2015/wordml/symex" mc:Ignorable="w14 w15 w16se w16cid">
   <w:docDefaults>
     <w:rPrDefault>
       <w:rPr>
@@ -11428,7 +11348,7 @@
       </w:pPr>
     </w:pPrDefault>
   </w:docDefaults>
-  <w:latentStyles w:defLockedState="0" w:defUIPriority="99" w:defSemiHidden="0" w:defUnhideWhenUsed="0" w:defQFormat="0" w:count="371">
+  <w:latentStyles w:defLockedState="0" w:defUIPriority="99" w:defSemiHidden="0" w:defUnhideWhenUsed="0" w:defQFormat="0" w:count="375">
     <w:lsdException w:name="Normal" w:uiPriority="0" w:qFormat="1"/>
     <w:lsdException w:name="heading 1" w:uiPriority="9" w:qFormat="1"/>
     <w:lsdException w:name="heading 2" w:semiHidden="1" w:uiPriority="9" w:unhideWhenUsed="1" w:qFormat="1"/>
@@ -11800,6 +11720,10 @@
     <w:lsdException w:name="List Table 5 Dark Accent 6" w:uiPriority="50"/>
     <w:lsdException w:name="List Table 6 Colorful Accent 6" w:uiPriority="51"/>
     <w:lsdException w:name="List Table 7 Colorful Accent 6" w:uiPriority="52"/>
+    <w:lsdException w:name="Mention" w:semiHidden="1" w:unhideWhenUsed="1"/>
+    <w:lsdException w:name="Smart Hyperlink" w:semiHidden="1" w:unhideWhenUsed="1"/>
+    <w:lsdException w:name="Hashtag" w:semiHidden="1" w:unhideWhenUsed="1"/>
+    <w:lsdException w:name="Unresolved Mention" w:semiHidden="1" w:unhideWhenUsed="1"/>
   </w:latentStyles>
   <w:style w:type="paragraph" w:default="1" w:styleId="Normal">
     <w:name w:val="Normal"/>
@@ -11868,17 +11792,10 @@
     <w:tblPr>
       <w:tblStyleRowBandSize w:val="1"/>
       <w:tblStyleColBandSize w:val="1"/>
-      <w:tblInd w:w="0" w:type="dxa"/>
       <w:tblBorders>
         <w:top w:val="single" w:sz="8" w:space="0" w:color="000000" w:themeColor="text1"/>
         <w:bottom w:val="single" w:sz="8" w:space="0" w:color="000000" w:themeColor="text1"/>
       </w:tblBorders>
-      <w:tblCellMar>
-        <w:top w:w="0" w:type="dxa"/>
-        <w:left w:w="108" w:type="dxa"/>
-        <w:bottom w:w="0" w:type="dxa"/>
-        <w:right w:w="108" w:type="dxa"/>
-      </w:tblCellMar>
     </w:tblPr>
     <w:tblStylePr w:type="firstRow">
       <w:pPr>
@@ -12292,7 +12209,7 @@
 </file>
 
 <file path=customXml/itemProps1.xml><?xml version="1.0" encoding="utf-8"?>
-<ds:datastoreItem xmlns:ds="http://schemas.openxmlformats.org/officeDocument/2006/customXml" ds:itemID="{6386160D-5A00-4087-9767-38D9585D87FF}">
+<ds:datastoreItem xmlns:ds="http://schemas.openxmlformats.org/officeDocument/2006/customXml" ds:itemID="{3E501758-BADA-479F-898D-D8C7D78844BE}">
   <ds:schemaRefs>
     <ds:schemaRef ds:uri="http://schemas.openxmlformats.org/officeDocument/2006/bibliography"/>
   </ds:schemaRefs>

</xml_diff>